<commit_message>
Worked on Extension Paper
</commit_message>
<xml_diff>
--- a/Extension Paper/Extension Paper.docx
+++ b/Extension Paper/Extension Paper.docx
@@ -668,6 +668,35 @@
       </w:r>
     </w:p>
     <w:p>
+      <w:r>
+        <w:t xml:space="preserve">The NOAA SPI generator program was used to calculate SPI values using the data previously mentioned above. It was reformatted via a python program to ensure compatibility with the SPI generator program. This program exported excel files for use in data analysis. The data exported was the 1 month, </w:t>
+      </w:r>
+      <w:proofErr w:type="gramStart"/>
+      <w:r>
+        <w:t>3 month</w:t>
+      </w:r>
+      <w:proofErr w:type="gramEnd"/>
+      <w:r>
+        <w:t xml:space="preserve">, 6 month, and 12 month SPI data, as well as drought periods at -1.0, -1.5, -2.0, -2.5, -3.0, -3.5, and -4.0 thresholds at the previously mentioned time scales. Drought frequency at different time scales was also output with </w:t>
+      </w:r>
+      <w:proofErr w:type="gramStart"/>
+      <w:r>
+        <w:t>various different</w:t>
+      </w:r>
+      <w:proofErr w:type="gramEnd"/>
+      <w:r>
+        <w:t xml:space="preserve"> thresholds. The calculations from the SPI generator program and the resultant data </w:t>
+      </w:r>
+      <w:proofErr w:type="gramStart"/>
+      <w:r>
+        <w:t>was</w:t>
+      </w:r>
+      <w:proofErr w:type="gramEnd"/>
+      <w:r>
+        <w:t xml:space="preserve"> used for identifying the trends and visualizations you will see later in the paper.</w:t>
+      </w:r>
+    </w:p>
+    <w:p>
       <w:pPr>
         <w:pStyle w:val="Heading1"/>
       </w:pPr>
@@ -675,6 +704,7 @@
         <w:t>Drought Frequency and Intensity:</w:t>
       </w:r>
     </w:p>
+    <w:p/>
     <w:p>
       <w:pPr>
         <w:pStyle w:val="Heading2"/>
@@ -683,6 +713,86 @@
         <w:t>Frequency Analysis:</w:t>
       </w:r>
     </w:p>
+    <w:p>
+      <w:r>
+        <w:t xml:space="preserve">Intuitively the place to start is with how many months each station is in an abnormally dry state in the </w:t>
+      </w:r>
+      <w:proofErr w:type="gramStart"/>
+      <w:r>
+        <w:t>281 month</w:t>
+      </w:r>
+      <w:proofErr w:type="gramEnd"/>
+      <w:r>
+        <w:t xml:space="preserve"> period. It appears that there is a gradient in drought frequency from west-east across the state, where the farther east you go, the more common drought </w:t>
+      </w:r>
+      <w:proofErr w:type="gramStart"/>
+      <w:r>
+        <w:t>becomes, generally speaking</w:t>
+      </w:r>
+      <w:proofErr w:type="gramEnd"/>
+      <w:r>
+        <w:t xml:space="preserve">. </w:t>
+      </w:r>
+    </w:p>
+    <w:p>
+      <w:r>
+        <w:rPr>
+          <w:noProof/>
+        </w:rPr>
+        <w:lastRenderedPageBreak/>
+        <w:drawing>
+          <wp:inline distT="0" distB="0" distL="0" distR="0" wp14:anchorId="443ACC4B" wp14:editId="45FEC525">
+            <wp:extent cx="5943600" cy="3562985"/>
+            <wp:effectExtent l="0" t="0" r="0" b="0"/>
+            <wp:docPr id="165620345" name="Picture 18"/>
+            <wp:cNvGraphicFramePr>
+              <a:graphicFrameLocks xmlns:a="http://schemas.openxmlformats.org/drawingml/2006/main" noChangeAspect="1"/>
+            </wp:cNvGraphicFramePr>
+            <a:graphic xmlns:a="http://schemas.openxmlformats.org/drawingml/2006/main">
+              <a:graphicData uri="http://schemas.openxmlformats.org/drawingml/2006/picture">
+                <pic:pic xmlns:pic="http://schemas.openxmlformats.org/drawingml/2006/picture">
+                  <pic:nvPicPr>
+                    <pic:cNvPr id="0" name="Picture 5"/>
+                    <pic:cNvPicPr>
+                      <a:picLocks noChangeAspect="1" noChangeArrowheads="1"/>
+                    </pic:cNvPicPr>
+                  </pic:nvPicPr>
+                  <pic:blipFill>
+                    <a:blip r:embed="rId9">
+                      <a:extLst>
+                        <a:ext uri="{28A0092B-C50C-407E-A947-70E740481C1C}">
+                          <a14:useLocalDpi xmlns:a14="http://schemas.microsoft.com/office/drawing/2010/main" val="0"/>
+                        </a:ext>
+                      </a:extLst>
+                    </a:blip>
+                    <a:srcRect/>
+                    <a:stretch>
+                      <a:fillRect/>
+                    </a:stretch>
+                  </pic:blipFill>
+                  <pic:spPr bwMode="auto">
+                    <a:xfrm>
+                      <a:off x="0" y="0"/>
+                      <a:ext cx="5943600" cy="3562985"/>
+                    </a:xfrm>
+                    <a:prstGeom prst="rect">
+                      <a:avLst/>
+                    </a:prstGeom>
+                    <a:noFill/>
+                    <a:ln>
+                      <a:noFill/>
+                    </a:ln>
+                  </pic:spPr>
+                </pic:pic>
+              </a:graphicData>
+            </a:graphic>
+          </wp:inline>
+        </w:drawing>
+      </w:r>
+    </w:p>
+    <w:p/>
+    <w:p/>
+    <w:p/>
     <w:p>
       <w:pPr>
         <w:pStyle w:val="Heading2"/>
@@ -1604,6 +1714,7 @@
   <w:style w:type="character" w:default="1" w:styleId="DefaultParagraphFont">
     <w:name w:val="Default Paragraph Font"/>
     <w:uiPriority w:val="1"/>
+    <w:semiHidden/>
     <w:unhideWhenUsed/>
   </w:style>
   <w:style w:type="table" w:default="1" w:styleId="TableNormal">

</xml_diff>

<commit_message>
I have been forgetting to do this...
Here are a fair few changes at once
</commit_message>
<xml_diff>
--- a/Extension Paper/Extension Paper.docx
+++ b/Extension Paper/Extension Paper.docx
@@ -713,85 +713,6 @@
         <w:t>Frequency Analysis:</w:t>
       </w:r>
     </w:p>
-    <w:p>
-      <w:r>
-        <w:t xml:space="preserve">Intuitively the place to start is with how many months each station is in an abnormally dry state in the </w:t>
-      </w:r>
-      <w:proofErr w:type="gramStart"/>
-      <w:r>
-        <w:t>281 month</w:t>
-      </w:r>
-      <w:proofErr w:type="gramEnd"/>
-      <w:r>
-        <w:t xml:space="preserve"> period. It appears that there is a gradient in drought frequency from west-east across the state, where the farther east you go, the more common drought </w:t>
-      </w:r>
-      <w:proofErr w:type="gramStart"/>
-      <w:r>
-        <w:t>becomes, generally speaking</w:t>
-      </w:r>
-      <w:proofErr w:type="gramEnd"/>
-      <w:r>
-        <w:t xml:space="preserve">. </w:t>
-      </w:r>
-    </w:p>
-    <w:p>
-      <w:r>
-        <w:rPr>
-          <w:noProof/>
-        </w:rPr>
-        <w:lastRenderedPageBreak/>
-        <w:drawing>
-          <wp:inline distT="0" distB="0" distL="0" distR="0" wp14:anchorId="443ACC4B" wp14:editId="45FEC525">
-            <wp:extent cx="5943600" cy="3562985"/>
-            <wp:effectExtent l="0" t="0" r="0" b="0"/>
-            <wp:docPr id="165620345" name="Picture 18"/>
-            <wp:cNvGraphicFramePr>
-              <a:graphicFrameLocks xmlns:a="http://schemas.openxmlformats.org/drawingml/2006/main" noChangeAspect="1"/>
-            </wp:cNvGraphicFramePr>
-            <a:graphic xmlns:a="http://schemas.openxmlformats.org/drawingml/2006/main">
-              <a:graphicData uri="http://schemas.openxmlformats.org/drawingml/2006/picture">
-                <pic:pic xmlns:pic="http://schemas.openxmlformats.org/drawingml/2006/picture">
-                  <pic:nvPicPr>
-                    <pic:cNvPr id="0" name="Picture 5"/>
-                    <pic:cNvPicPr>
-                      <a:picLocks noChangeAspect="1" noChangeArrowheads="1"/>
-                    </pic:cNvPicPr>
-                  </pic:nvPicPr>
-                  <pic:blipFill>
-                    <a:blip r:embed="rId9">
-                      <a:extLst>
-                        <a:ext uri="{28A0092B-C50C-407E-A947-70E740481C1C}">
-                          <a14:useLocalDpi xmlns:a14="http://schemas.microsoft.com/office/drawing/2010/main" val="0"/>
-                        </a:ext>
-                      </a:extLst>
-                    </a:blip>
-                    <a:srcRect/>
-                    <a:stretch>
-                      <a:fillRect/>
-                    </a:stretch>
-                  </pic:blipFill>
-                  <pic:spPr bwMode="auto">
-                    <a:xfrm>
-                      <a:off x="0" y="0"/>
-                      <a:ext cx="5943600" cy="3562985"/>
-                    </a:xfrm>
-                    <a:prstGeom prst="rect">
-                      <a:avLst/>
-                    </a:prstGeom>
-                    <a:noFill/>
-                    <a:ln>
-                      <a:noFill/>
-                    </a:ln>
-                  </pic:spPr>
-                </pic:pic>
-              </a:graphicData>
-            </a:graphic>
-          </wp:inline>
-        </w:drawing>
-      </w:r>
-    </w:p>
-    <w:p/>
-    <w:p/>
     <w:p/>
     <w:p>
       <w:pPr>

</xml_diff>

<commit_message>
Extension Paper Research and Edits
</commit_message>
<xml_diff>
--- a/Extension Paper/Extension Paper.docx
+++ b/Extension Paper/Extension Paper.docx
@@ -1,6 +1,6 @@
 
 <file path=word/document.xml><?xml version="1.0" encoding="utf-8"?>
-<w:document xmlns:wpc="http://schemas.microsoft.com/office/word/2010/wordprocessingCanvas" xmlns:cx="http://schemas.microsoft.com/office/drawing/2014/chartex" xmlns:cx1="http://schemas.microsoft.com/office/drawing/2015/9/8/chartex" xmlns:cx2="http://schemas.microsoft.com/office/drawing/2015/10/21/chartex" xmlns:cx3="http://schemas.microsoft.com/office/drawing/2016/5/9/chartex" xmlns:cx4="http://schemas.microsoft.com/office/drawing/2016/5/10/chartex" xmlns:cx5="http://schemas.microsoft.com/office/drawing/2016/5/11/chartex" xmlns:cx6="http://schemas.microsoft.com/office/drawing/2016/5/12/chartex" xmlns:cx7="http://schemas.microsoft.com/office/drawing/2016/5/13/chartex" xmlns:cx8="http://schemas.microsoft.com/office/drawing/2016/5/14/chartex" xmlns:mc="http://schemas.openxmlformats.org/markup-compatibility/2006" xmlns:aink="http://schemas.microsoft.com/office/drawing/2016/ink" xmlns:am3d="http://schemas.microsoft.com/office/drawing/2017/model3d" xmlns:o="urn:schemas-microsoft-com:office:office" xmlns:oel="http://schemas.microsoft.com/office/2019/extlst" xmlns:r="http://schemas.openxmlformats.org/officeDocument/2006/relationships" xmlns:m="http://schemas.openxmlformats.org/officeDocument/2006/math" xmlns:v="urn:schemas-microsoft-com:vml" xmlns:wp14="http://schemas.microsoft.com/office/word/2010/wordprocessingDrawing" xmlns:wp="http://schemas.openxmlformats.org/drawingml/2006/wordprocessingDrawing" xmlns:w10="urn:schemas-microsoft-com:office:word" xmlns:w="http://schemas.openxmlformats.org/wordprocessingml/2006/main" xmlns:w14="http://schemas.microsoft.com/office/word/2010/wordml" xmlns:w15="http://schemas.microsoft.com/office/word/2012/wordml" xmlns:w16cex="http://schemas.microsoft.com/office/word/2018/wordml/cex" xmlns:w16cid="http://schemas.microsoft.com/office/word/2016/wordml/cid" xmlns:w16="http://schemas.microsoft.com/office/word/2018/wordml" xmlns:w16du="http://schemas.microsoft.com/office/word/2023/wordml/word16du" xmlns:w16sdtdh="http://schemas.microsoft.com/office/word/2020/wordml/sdtdatahash" xmlns:w16se="http://schemas.microsoft.com/office/word/2015/wordml/symex" xmlns:wpg="http://schemas.microsoft.com/office/word/2010/wordprocessingGroup" xmlns:wpi="http://schemas.microsoft.com/office/word/2010/wordprocessingInk" xmlns:wne="http://schemas.microsoft.com/office/word/2006/wordml" xmlns:wps="http://schemas.microsoft.com/office/word/2010/wordprocessingShape" mc:Ignorable="w14 w15 w16se w16cid w16 w16cex w16sdtdh w16du wp14">
+<w:document xmlns:wpc="http://schemas.microsoft.com/office/word/2010/wordprocessingCanvas" xmlns:cx="http://schemas.microsoft.com/office/drawing/2014/chartex" xmlns:cx1="http://schemas.microsoft.com/office/drawing/2015/9/8/chartex" xmlns:cx2="http://schemas.microsoft.com/office/drawing/2015/10/21/chartex" xmlns:cx3="http://schemas.microsoft.com/office/drawing/2016/5/9/chartex" xmlns:cx4="http://schemas.microsoft.com/office/drawing/2016/5/10/chartex" xmlns:cx5="http://schemas.microsoft.com/office/drawing/2016/5/11/chartex" xmlns:cx6="http://schemas.microsoft.com/office/drawing/2016/5/12/chartex" xmlns:cx7="http://schemas.microsoft.com/office/drawing/2016/5/13/chartex" xmlns:cx8="http://schemas.microsoft.com/office/drawing/2016/5/14/chartex" xmlns:mc="http://schemas.openxmlformats.org/markup-compatibility/2006" xmlns:aink="http://schemas.microsoft.com/office/drawing/2016/ink" xmlns:am3d="http://schemas.microsoft.com/office/drawing/2017/model3d" xmlns:o="urn:schemas-microsoft-com:office:office" xmlns:oel="http://schemas.microsoft.com/office/2019/extlst" xmlns:r="http://schemas.openxmlformats.org/officeDocument/2006/relationships" xmlns:m="http://schemas.openxmlformats.org/officeDocument/2006/math" xmlns:v="urn:schemas-microsoft-com:vml" xmlns:wp14="http://schemas.microsoft.com/office/word/2010/wordprocessingDrawing" xmlns:wp="http://schemas.openxmlformats.org/drawingml/2006/wordprocessingDrawing" xmlns:w10="urn:schemas-microsoft-com:office:word" xmlns:w="http://schemas.openxmlformats.org/wordprocessingml/2006/main" xmlns:w14="http://schemas.microsoft.com/office/word/2010/wordml" xmlns:w15="http://schemas.microsoft.com/office/word/2012/wordml" xmlns:w16cex="http://schemas.microsoft.com/office/word/2018/wordml/cex" xmlns:w16cid="http://schemas.microsoft.com/office/word/2016/wordml/cid" xmlns:w16="http://schemas.microsoft.com/office/word/2018/wordml" xmlns:w16du="http://schemas.microsoft.com/office/word/2023/wordml/word16du" xmlns:w16sdtdh="http://schemas.microsoft.com/office/word/2020/wordml/sdtdatahash" xmlns:w16sdtfl="http://schemas.microsoft.com/office/word/2024/wordml/sdtformatlock" xmlns:w16se="http://schemas.microsoft.com/office/word/2015/wordml/symex" xmlns:wpg="http://schemas.microsoft.com/office/word/2010/wordprocessingGroup" xmlns:wpi="http://schemas.microsoft.com/office/word/2010/wordprocessingInk" xmlns:wne="http://schemas.microsoft.com/office/word/2006/wordml" xmlns:wps="http://schemas.microsoft.com/office/word/2010/wordprocessingShape" mc:Ignorable="w14 w15 w16se w16cid w16 w16cex w16sdtdh w16sdtfl w16du wp14">
   <w:body>
     <w:p>
       <w:pPr>
@@ -67,13 +67,8 @@
         <w:t>Meteorological Drought:</w:t>
       </w:r>
       <w:r>
-        <w:t xml:space="preserve"> Based solely on the amount of rainfall that’s occurred in a region over a given amount of time. The less rainfall, the more severe the drought</w:t>
-      </w:r>
-      <w:proofErr w:type="gramStart"/>
-      <w:r>
-        <w:t>.</w:t>
-      </w:r>
-      <w:proofErr w:type="gramEnd"/>
+        <w:t xml:space="preserve"> Based solely on the amount of rainfall that’s occurred in a region over a given amount of time. The less rainfall, the more severe the drought.</w:t>
+      </w:r>
     </w:p>
     <w:p>
       <w:pPr>
@@ -129,18 +124,10 @@
         <w:t>Socioeconomic Drought:</w:t>
       </w:r>
       <w:r>
-        <w:t xml:space="preserve"> Based on the impacts of meteorological, hydrological, and agricultural drought on the supply and/or demand of goods that depend on water for production. Fruits, vegetables, grains, meat, etc. The National Weather Service explicitly defines this as: </w:t>
-      </w:r>
-      <w:proofErr w:type="gramStart"/>
-      <w:r>
-        <w:t>“</w:t>
-      </w:r>
-      <w:r>
-        <w:t xml:space="preserve"> when</w:t>
-      </w:r>
-      <w:proofErr w:type="gramEnd"/>
-      <w:r>
-        <w:t xml:space="preserve"> the demand for an economic good exceeds supply as a result of a weather-related deficit in water supply.</w:t>
+        <w:t xml:space="preserve"> Based on the impacts of meteorological, hydrological, and agricultural drought on the supply and/or demand of goods that depend on water for production. Fruits, vegetables, grains, meat, etc. The National Weather Service explicitly defines this as: “</w:t>
+      </w:r>
+      <w:r>
+        <w:t xml:space="preserve"> when the demand for an economic good exceeds supply as a result of a weather-related deficit in water supply.</w:t>
       </w:r>
       <w:r>
         <w:t>”</w:t>
@@ -173,15 +160,7 @@
     </w:p>
     <w:p>
       <w:r>
-        <w:t xml:space="preserve">Drought unfortunately is common in the state and happens at all levels from meteorological to socioeconomic. The examination of meteorological drought data can be used to mitigate the impacts of meteorological drought, therefore lessening hydrological, agricultural, and socioeconomic impacts. For example, the seasonality of drought is important for those in agriculture to know, depending on their location, </w:t>
-      </w:r>
-      <w:proofErr w:type="gramStart"/>
-      <w:r>
-        <w:t>whether or not</w:t>
-      </w:r>
-      <w:proofErr w:type="gramEnd"/>
-      <w:r>
-        <w:t xml:space="preserve"> drought onset is becoming a “new normal” every growing season.</w:t>
+        <w:t>Drought unfortunately is common in the state and happens at all levels from meteorological to socioeconomic. The examination of meteorological drought data can be used to mitigate the impacts of meteorological drought, therefore lessening hydrological, agricultural, and socioeconomic impacts. For example, the seasonality of drought is important for those in agriculture to know, depending on their location, whether or not drought onset is becoming a “new normal” every growing season.</w:t>
       </w:r>
     </w:p>
     <w:p>
@@ -194,15 +173,7 @@
     </w:p>
     <w:p>
       <w:r>
-        <w:t xml:space="preserve">The objective of this study is to produce a thorough drought climatology analysis which can be used by the public and researchers alike to get an understanding of Missouri’s drought characteristics over the past 24 years using Missouri </w:t>
-      </w:r>
-      <w:proofErr w:type="spellStart"/>
-      <w:r>
-        <w:t>Mesonet</w:t>
-      </w:r>
-      <w:proofErr w:type="spellEnd"/>
-      <w:r>
-        <w:t xml:space="preserve"> data. </w:t>
+        <w:t xml:space="preserve">The objective of this study is to produce a thorough drought climatology analysis which can be used by the public and researchers alike to get an understanding of Missouri’s drought characteristics over the past 24 years using Missouri Mesonet data. </w:t>
       </w:r>
     </w:p>
     <w:p>
@@ -226,15 +197,7 @@
     </w:p>
     <w:p>
       <w:r>
-        <w:t xml:space="preserve">The drought climatology analysis done for the State of Missouri includes every Missouri </w:t>
-      </w:r>
-      <w:proofErr w:type="spellStart"/>
-      <w:r>
-        <w:t>mesonet</w:t>
-      </w:r>
-      <w:proofErr w:type="spellEnd"/>
-      <w:r>
-        <w:t xml:space="preserve"> station within the state that passed quality control checks. Analysis was done for the following locations:</w:t>
+        <w:t>The drought climatology analysis done for the State of Missouri includes every Missouri mesonet station within the state that passed quality control checks. Analysis was done for the following locations:</w:t>
       </w:r>
     </w:p>
     <w:p>
@@ -377,13 +340,8 @@
           <w:numId w:val="2"/>
         </w:numPr>
       </w:pPr>
-      <w:proofErr w:type="spellStart"/>
-      <w:r>
-        <w:t>Glennonville</w:t>
-      </w:r>
-      <w:proofErr w:type="spellEnd"/>
-      <w:r>
-        <w:t>, Dunklin County, MO</w:t>
+      <w:r>
+        <w:t>Glennonville, Dunklin County, MO</w:t>
       </w:r>
     </w:p>
     <w:p>
@@ -418,13 +376,8 @@
           <w:numId w:val="2"/>
         </w:numPr>
       </w:pPr>
-      <w:proofErr w:type="spellStart"/>
-      <w:r>
-        <w:t>Linneus</w:t>
-      </w:r>
-      <w:proofErr w:type="spellEnd"/>
-      <w:r>
-        <w:t>, Linn County, MO</w:t>
+      <w:r>
+        <w:t>Linneus, Linn County, MO</w:t>
       </w:r>
     </w:p>
     <w:p>
@@ -486,15 +439,7 @@
         <w:t>st</w:t>
       </w:r>
       <w:r>
-        <w:t xml:space="preserve">, </w:t>
-      </w:r>
-      <w:proofErr w:type="gramStart"/>
-      <w:r>
-        <w:t>2000</w:t>
-      </w:r>
-      <w:proofErr w:type="gramEnd"/>
-      <w:r>
-        <w:t xml:space="preserve"> to May 31</w:t>
+        <w:t>, 2000 to May 31</w:t>
       </w:r>
       <w:r>
         <w:rPr>
@@ -516,15 +461,7 @@
     </w:p>
     <w:p>
       <w:r>
-        <w:t xml:space="preserve">Data was almost exclusively obtained from Missouri </w:t>
-      </w:r>
-      <w:proofErr w:type="spellStart"/>
-      <w:r>
-        <w:t>Mesonet</w:t>
-      </w:r>
-      <w:proofErr w:type="spellEnd"/>
-      <w:r>
-        <w:t xml:space="preserve"> stations.</w:t>
+        <w:t>Data was almost exclusively obtained from Missouri Mesonet stations.</w:t>
       </w:r>
       <w:hyperlink r:id="rId6" w:history="1">
         <w:r>
@@ -536,53 +473,13 @@
         </w:r>
       </w:hyperlink>
       <w:r>
-        <w:t xml:space="preserve"> This was done because one of the main objectives of this study is to show the utility of the Missouri </w:t>
-      </w:r>
-      <w:proofErr w:type="spellStart"/>
-      <w:r>
-        <w:t>Mesonet</w:t>
-      </w:r>
-      <w:proofErr w:type="spellEnd"/>
-      <w:r>
-        <w:t xml:space="preserve"> in serving the public. Other data sources were needed, however, in the scenario that data from a </w:t>
-      </w:r>
-      <w:proofErr w:type="spellStart"/>
-      <w:r>
-        <w:t>Mesonet</w:t>
-      </w:r>
-      <w:proofErr w:type="spellEnd"/>
-      <w:r>
-        <w:t xml:space="preserve"> station was missing for a </w:t>
-      </w:r>
-      <w:proofErr w:type="gramStart"/>
-      <w:r>
-        <w:t>small,</w:t>
-      </w:r>
-      <w:proofErr w:type="gramEnd"/>
-      <w:r>
-        <w:t xml:space="preserve"> </w:t>
-      </w:r>
-      <w:proofErr w:type="gramStart"/>
-      <w:r>
-        <w:t>period of time</w:t>
-      </w:r>
-      <w:proofErr w:type="gramEnd"/>
-      <w:r>
-        <w:t xml:space="preserve">, as the completeness of the dataset is not a trivial matter. We determined that up to </w:t>
+        <w:t xml:space="preserve"> This was done because one of the main objectives of this study is to show the utility of the Missouri Mesonet in serving the public. Other data sources were needed, however, in the scenario that data from a Mesonet station was missing for a small, period of time, as the completeness of the dataset is not a trivial matter. We determined that up to </w:t>
       </w:r>
       <w:r>
         <w:t>8</w:t>
       </w:r>
       <w:r>
-        <w:t xml:space="preserve"> months of data missing was acceptable, if more than that was missing, the </w:t>
-      </w:r>
-      <w:proofErr w:type="spellStart"/>
-      <w:r>
-        <w:t>mesonet</w:t>
-      </w:r>
-      <w:proofErr w:type="spellEnd"/>
-      <w:r>
-        <w:t xml:space="preserve"> station in question was not used for this analysis. </w:t>
+        <w:t xml:space="preserve"> months of data missing was acceptable, if more than that was missing, the mesonet station in question was not used for this analysis. </w:t>
       </w:r>
       <w:r>
         <w:t>Other sources were NWS COOP stations</w:t>
@@ -597,26 +494,10 @@
         </w:r>
       </w:hyperlink>
       <w:r>
-        <w:t xml:space="preserve">, within 10 miles of the </w:t>
-      </w:r>
-      <w:proofErr w:type="spellStart"/>
-      <w:r>
-        <w:t>mesonet</w:t>
-      </w:r>
-      <w:proofErr w:type="spellEnd"/>
-      <w:r>
-        <w:t xml:space="preserve"> station in most cases (exceptions explicitly stated in the Data Quality Control section), and the </w:t>
-      </w:r>
-      <w:r>
-        <w:t xml:space="preserve">National Water Prediction Center </w:t>
-      </w:r>
-      <w:proofErr w:type="spellStart"/>
-      <w:r>
-        <w:t>Precip</w:t>
-      </w:r>
-      <w:proofErr w:type="spellEnd"/>
-      <w:r>
-        <w:t xml:space="preserve"> Estimate (Multi-Sensor Data</w:t>
+        <w:t xml:space="preserve">, within 10 miles of the mesonet station in most cases (exceptions explicitly stated in the Data Quality Control section), and the </w:t>
+      </w:r>
+      <w:r>
+        <w:t>National Water Prediction Center Precip Estimate (Multi-Sensor Data</w:t>
       </w:r>
       <w:r>
         <w:t>)</w:t>
@@ -648,15 +529,7 @@
       </w:r>
       <w:r>
         <w:lastRenderedPageBreak/>
-        <w:t xml:space="preserve">the file. The highest and lowest </w:t>
-      </w:r>
-      <w:proofErr w:type="spellStart"/>
-      <w:r>
-        <w:t>precip</w:t>
-      </w:r>
-      <w:proofErr w:type="spellEnd"/>
-      <w:r>
-        <w:t xml:space="preserve"> values during the period, as well as missing days in the file. These outputs were manually looked through and used to ensure that data was the way you’d expect it to be. This was not the case at first but ultimately the data had no faulty readings with missing data, strange values, or start/end dates. </w:t>
+        <w:t xml:space="preserve">the file. The highest and lowest precip values during the period, as well as missing days in the file. These outputs were manually looked through and used to ensure that data was the way you’d expect it to be. This was not the case at first but ultimately the data had no faulty readings with missing data, strange values, or start/end dates. </w:t>
       </w:r>
     </w:p>
     <w:p>
@@ -669,31 +542,83 @@
     </w:p>
     <w:p>
       <w:r>
-        <w:t xml:space="preserve">The NOAA SPI generator program was used to calculate SPI values using the data previously mentioned above. It was reformatted via a python program to ensure compatibility with the SPI generator program. This program exported excel files for use in data analysis. The data exported was the 1 month, </w:t>
-      </w:r>
-      <w:proofErr w:type="gramStart"/>
-      <w:r>
-        <w:t>3 month</w:t>
-      </w:r>
-      <w:proofErr w:type="gramEnd"/>
-      <w:r>
-        <w:t xml:space="preserve">, 6 month, and 12 month SPI data, as well as drought periods at -1.0, -1.5, -2.0, -2.5, -3.0, -3.5, and -4.0 thresholds at the previously mentioned time scales. Drought frequency at different time scales was also output with </w:t>
-      </w:r>
-      <w:proofErr w:type="gramStart"/>
-      <w:r>
-        <w:t>various different</w:t>
-      </w:r>
-      <w:proofErr w:type="gramEnd"/>
-      <w:r>
-        <w:t xml:space="preserve"> thresholds. The calculations from the SPI generator program and the resultant data </w:t>
-      </w:r>
-      <w:proofErr w:type="gramStart"/>
-      <w:r>
-        <w:t>was</w:t>
-      </w:r>
-      <w:proofErr w:type="gramEnd"/>
-      <w:r>
-        <w:t xml:space="preserve"> used for identifying the trends and visualizations you will see later in the paper.</w:t>
+        <w:t>The NOAA SPI generator program was used to calculate SPI values using the data previously mentioned above. It was reformatted via a python program to ensure compatibility with the SPI generator program. This program exported excel files for use in data analysis. The data exported was the 1 month, 3 month, 6 month, and 12 month SPI data, as well as drought periods at -1.0, -1.5, -2.0, -2.5, -3.0, -3.5, and -4.0 thresholds at the previously mentioned time scales. Drought frequency at different time scales was also output with various different thresholds. The calculations from the SPI generator program and the resultant data was used for identifying the trends and visualizations you will see later in the paper.</w:t>
+      </w:r>
+    </w:p>
+    <w:p>
+      <w:pPr>
+        <w:pStyle w:val="Heading2"/>
+      </w:pPr>
+      <w:r>
+        <w:t>Notes about Data Analysis:</w:t>
+      </w:r>
+    </w:p>
+    <w:p>
+      <w:r>
+        <w:t>The following data analysis will be done using the SPI data obtained. The following variables will be examined, SPI Intensity, with the threshold values of -0.5 and -1.3 being selected. These SPI values are the two which are most significant since they represent the D0 (abnormally dry) and D2 (severe) drought categories respectively.</w:t>
+      </w:r>
+      <w:r>
+        <w:rPr>
+          <w:vertAlign w:val="superscript"/>
+        </w:rPr>
+        <w:t>[</w:t>
+      </w:r>
+      <w:hyperlink r:id="rId9" w:history="1">
+        <w:r>
+          <w:rPr>
+            <w:rStyle w:val="Hyperlink"/>
+            <w:vertAlign w:val="superscript"/>
+          </w:rPr>
+          <w:t>5</w:t>
+        </w:r>
+      </w:hyperlink>
+      <w:r>
+        <w:rPr>
+          <w:vertAlign w:val="superscript"/>
+        </w:rPr>
+        <w:t>]</w:t>
+      </w:r>
+      <w:r>
+        <w:t xml:space="preserve"> In other words, you can look at -0.5 as the onset of low impact drought, and -1.3 as the onset of high impact drought. Using these two thresholds as our primary values for analysis, additional variables nested within these were also examined, such as drought frequency, and spaciotemporal patterns, such as duration and seasonality. These were also look at for 3 of the 4 time scales in the analysis, that being 03M, 06M, and 12M. </w:t>
+      </w:r>
+      <w:r>
+        <w:t>These time scales were particularly useful as they represented a few different and quite important time scales.</w:t>
+      </w:r>
+    </w:p>
+    <w:p>
+      <w:r>
+        <w:t>3-month SPI represents seasonal drought, as it allows you to see what the past season’s worth of rainfall has been. This is reflective of short-medium term trends in drought, and while not super reactive to one-month variance, it is reactive enough to reflect seasonal changes in precipitation, however for some areas it maybe too reactive to reflect the medium-long term changes in drought that occur at a given location.</w:t>
+      </w:r>
+    </w:p>
+    <w:p>
+      <w:r>
+        <w:t>That’s where 6-month SPI comes in. 6-month SPI is great for monitoring medium-term trends, and is fantastic for seeing the overall seasonal rainfall of a given location, as it can capture what the conditions were heading into a season, rather than that season alone in a vacuum. For some though, especially those who care about the long-term, this time scale can still be a bit too reactive.</w:t>
+      </w:r>
+    </w:p>
+    <w:p>
+      <w:r>
+        <w:t>That’s why 12-month SPI exists. It accounts for the previous year’s precipitation and draws conclusions from that. So while 3-month SPI may react to one good month of precipitation, the 12-month SPI won’t be so reactive. Longer SPI’s tend to be less extreme than their short-term counterparts unless there is a short-term change in trend that is not yet reflected in the long-term.</w:t>
+      </w:r>
+      <w:r>
+        <w:rPr>
+          <w:vertAlign w:val="superscript"/>
+        </w:rPr>
+        <w:t>[</w:t>
+      </w:r>
+      <w:hyperlink r:id="rId10" w:history="1">
+        <w:r>
+          <w:rPr>
+            <w:rStyle w:val="Hyperlink"/>
+            <w:vertAlign w:val="superscript"/>
+          </w:rPr>
+          <w:t>6</w:t>
+        </w:r>
+      </w:hyperlink>
+      <w:r>
+        <w:rPr>
+          <w:vertAlign w:val="superscript"/>
+        </w:rPr>
+        <w:t>]</w:t>
       </w:r>
     </w:p>
     <w:p>
@@ -710,6 +635,7 @@
         <w:pStyle w:val="Heading2"/>
       </w:pPr>
       <w:r>
+        <w:lastRenderedPageBreak/>
         <w:t>Frequency Analysis:</w:t>
       </w:r>
     </w:p>
@@ -800,7 +726,7 @@
 </file>
 
 <file path=word/numbering.xml><?xml version="1.0" encoding="utf-8"?>
-<w:numbering xmlns:wpc="http://schemas.microsoft.com/office/word/2010/wordprocessingCanvas" xmlns:cx="http://schemas.microsoft.com/office/drawing/2014/chartex" xmlns:cx1="http://schemas.microsoft.com/office/drawing/2015/9/8/chartex" xmlns:cx2="http://schemas.microsoft.com/office/drawing/2015/10/21/chartex" xmlns:cx3="http://schemas.microsoft.com/office/drawing/2016/5/9/chartex" xmlns:cx4="http://schemas.microsoft.com/office/drawing/2016/5/10/chartex" xmlns:cx5="http://schemas.microsoft.com/office/drawing/2016/5/11/chartex" xmlns:cx6="http://schemas.microsoft.com/office/drawing/2016/5/12/chartex" xmlns:cx7="http://schemas.microsoft.com/office/drawing/2016/5/13/chartex" xmlns:cx8="http://schemas.microsoft.com/office/drawing/2016/5/14/chartex" xmlns:mc="http://schemas.openxmlformats.org/markup-compatibility/2006" xmlns:aink="http://schemas.microsoft.com/office/drawing/2016/ink" xmlns:am3d="http://schemas.microsoft.com/office/drawing/2017/model3d" xmlns:o="urn:schemas-microsoft-com:office:office" xmlns:oel="http://schemas.microsoft.com/office/2019/extlst" xmlns:r="http://schemas.openxmlformats.org/officeDocument/2006/relationships" xmlns:m="http://schemas.openxmlformats.org/officeDocument/2006/math" xmlns:v="urn:schemas-microsoft-com:vml" xmlns:wp14="http://schemas.microsoft.com/office/word/2010/wordprocessingDrawing" xmlns:wp="http://schemas.openxmlformats.org/drawingml/2006/wordprocessingDrawing" xmlns:w10="urn:schemas-microsoft-com:office:word" xmlns:w="http://schemas.openxmlformats.org/wordprocessingml/2006/main" xmlns:w14="http://schemas.microsoft.com/office/word/2010/wordml" xmlns:w15="http://schemas.microsoft.com/office/word/2012/wordml" xmlns:w16cex="http://schemas.microsoft.com/office/word/2018/wordml/cex" xmlns:w16cid="http://schemas.microsoft.com/office/word/2016/wordml/cid" xmlns:w16="http://schemas.microsoft.com/office/word/2018/wordml" xmlns:w16du="http://schemas.microsoft.com/office/word/2023/wordml/word16du" xmlns:w16sdtdh="http://schemas.microsoft.com/office/word/2020/wordml/sdtdatahash" xmlns:w16se="http://schemas.microsoft.com/office/word/2015/wordml/symex" xmlns:wpg="http://schemas.microsoft.com/office/word/2010/wordprocessingGroup" xmlns:wpi="http://schemas.microsoft.com/office/word/2010/wordprocessingInk" xmlns:wne="http://schemas.microsoft.com/office/word/2006/wordml" xmlns:wps="http://schemas.microsoft.com/office/word/2010/wordprocessingShape" mc:Ignorable="w14 w15 w16se w16cid w16 w16cex w16sdtdh w16du wp14">
+<w:numbering xmlns:wpc="http://schemas.microsoft.com/office/word/2010/wordprocessingCanvas" xmlns:cx="http://schemas.microsoft.com/office/drawing/2014/chartex" xmlns:cx1="http://schemas.microsoft.com/office/drawing/2015/9/8/chartex" xmlns:cx2="http://schemas.microsoft.com/office/drawing/2015/10/21/chartex" xmlns:cx3="http://schemas.microsoft.com/office/drawing/2016/5/9/chartex" xmlns:cx4="http://schemas.microsoft.com/office/drawing/2016/5/10/chartex" xmlns:cx5="http://schemas.microsoft.com/office/drawing/2016/5/11/chartex" xmlns:cx6="http://schemas.microsoft.com/office/drawing/2016/5/12/chartex" xmlns:cx7="http://schemas.microsoft.com/office/drawing/2016/5/13/chartex" xmlns:cx8="http://schemas.microsoft.com/office/drawing/2016/5/14/chartex" xmlns:mc="http://schemas.openxmlformats.org/markup-compatibility/2006" xmlns:aink="http://schemas.microsoft.com/office/drawing/2016/ink" xmlns:am3d="http://schemas.microsoft.com/office/drawing/2017/model3d" xmlns:o="urn:schemas-microsoft-com:office:office" xmlns:oel="http://schemas.microsoft.com/office/2019/extlst" xmlns:r="http://schemas.openxmlformats.org/officeDocument/2006/relationships" xmlns:m="http://schemas.openxmlformats.org/officeDocument/2006/math" xmlns:v="urn:schemas-microsoft-com:vml" xmlns:wp14="http://schemas.microsoft.com/office/word/2010/wordprocessingDrawing" xmlns:wp="http://schemas.openxmlformats.org/drawingml/2006/wordprocessingDrawing" xmlns:w10="urn:schemas-microsoft-com:office:word" xmlns:w="http://schemas.openxmlformats.org/wordprocessingml/2006/main" xmlns:w14="http://schemas.microsoft.com/office/word/2010/wordml" xmlns:w15="http://schemas.microsoft.com/office/word/2012/wordml" xmlns:w16cex="http://schemas.microsoft.com/office/word/2018/wordml/cex" xmlns:w16cid="http://schemas.microsoft.com/office/word/2016/wordml/cid" xmlns:w16="http://schemas.microsoft.com/office/word/2018/wordml" xmlns:w16du="http://schemas.microsoft.com/office/word/2023/wordml/word16du" xmlns:w16sdtdh="http://schemas.microsoft.com/office/word/2020/wordml/sdtdatahash" xmlns:w16sdtfl="http://schemas.microsoft.com/office/word/2024/wordml/sdtformatlock" xmlns:w16se="http://schemas.microsoft.com/office/word/2015/wordml/symex" xmlns:wpg="http://schemas.microsoft.com/office/word/2010/wordprocessingGroup" xmlns:wpi="http://schemas.microsoft.com/office/word/2010/wordprocessingInk" xmlns:wne="http://schemas.microsoft.com/office/word/2006/wordml" xmlns:wps="http://schemas.microsoft.com/office/word/2010/wordprocessingShape" mc:Ignorable="w14 w15 w16se w16cid w16 w16cex w16sdtdh w16sdtfl w16du wp14">
   <w:abstractNum w:abstractNumId="0" w15:restartNumberingAfterBreak="0">
     <w:nsid w:val="5D16505C"/>
     <w:multiLevelType w:val="hybridMultilevel"/>
@@ -1035,7 +961,7 @@
 </file>
 
 <file path=word/styles.xml><?xml version="1.0" encoding="utf-8"?>
-<w:styles xmlns:mc="http://schemas.openxmlformats.org/markup-compatibility/2006" xmlns:r="http://schemas.openxmlformats.org/officeDocument/2006/relationships" xmlns:w="http://schemas.openxmlformats.org/wordprocessingml/2006/main" xmlns:w14="http://schemas.microsoft.com/office/word/2010/wordml" xmlns:w15="http://schemas.microsoft.com/office/word/2012/wordml" xmlns:w16cex="http://schemas.microsoft.com/office/word/2018/wordml/cex" xmlns:w16cid="http://schemas.microsoft.com/office/word/2016/wordml/cid" xmlns:w16="http://schemas.microsoft.com/office/word/2018/wordml" xmlns:w16du="http://schemas.microsoft.com/office/word/2023/wordml/word16du" xmlns:w16sdtdh="http://schemas.microsoft.com/office/word/2020/wordml/sdtdatahash" xmlns:w16se="http://schemas.microsoft.com/office/word/2015/wordml/symex" mc:Ignorable="w14 w15 w16se w16cid w16 w16cex w16sdtdh w16du">
+<w:styles xmlns:mc="http://schemas.openxmlformats.org/markup-compatibility/2006" xmlns:r="http://schemas.openxmlformats.org/officeDocument/2006/relationships" xmlns:w="http://schemas.openxmlformats.org/wordprocessingml/2006/main" xmlns:w14="http://schemas.microsoft.com/office/word/2010/wordml" xmlns:w15="http://schemas.microsoft.com/office/word/2012/wordml" xmlns:w16cex="http://schemas.microsoft.com/office/word/2018/wordml/cex" xmlns:w16cid="http://schemas.microsoft.com/office/word/2016/wordml/cid" xmlns:w16="http://schemas.microsoft.com/office/word/2018/wordml" xmlns:w16du="http://schemas.microsoft.com/office/word/2023/wordml/word16du" xmlns:w16sdtdh="http://schemas.microsoft.com/office/word/2020/wordml/sdtdatahash" xmlns:w16sdtfl="http://schemas.microsoft.com/office/word/2024/wordml/sdtformatlock" xmlns:w16se="http://schemas.microsoft.com/office/word/2015/wordml/symex" mc:Ignorable="w14 w15 w16se w16cid w16 w16cex w16sdtdh w16sdtfl w16du">
   <w:docDefaults>
     <w:rPrDefault>
       <w:rPr>

</xml_diff>

<commit_message>
Lot's of data changes
</commit_message>
<xml_diff>
--- a/Extension Paper/Extension Paper.docx
+++ b/Extension Paper/Extension Paper.docx
@@ -173,15 +173,7 @@
     </w:p>
     <w:p>
       <w:r>
-        <w:t xml:space="preserve">The objective of this study is to produce a thorough drought climatology analysis which can be used by the public and researchers alike to get an understanding of Missouri’s drought characteristics over the past 24 years using Missouri </w:t>
-      </w:r>
-      <w:proofErr w:type="spellStart"/>
-      <w:r>
-        <w:t>Mesonet</w:t>
-      </w:r>
-      <w:proofErr w:type="spellEnd"/>
-      <w:r>
-        <w:t xml:space="preserve"> data. </w:t>
+        <w:t xml:space="preserve">The objective of this study is to produce a thorough drought climatology analysis which can be used by the public and researchers alike to get an understanding of Missouri’s drought characteristics over the past 24 years using Missouri Mesonet data. </w:t>
       </w:r>
     </w:p>
     <w:p>
@@ -205,15 +197,7 @@
     </w:p>
     <w:p>
       <w:r>
-        <w:t xml:space="preserve">The drought climatology analysis done for the State of Missouri includes every Missouri </w:t>
-      </w:r>
-      <w:proofErr w:type="spellStart"/>
-      <w:r>
-        <w:t>mesonet</w:t>
-      </w:r>
-      <w:proofErr w:type="spellEnd"/>
-      <w:r>
-        <w:t xml:space="preserve"> station within the state that passed quality control checks. Analysis was done for the following locations:</w:t>
+        <w:t>The drought climatology analysis done for the State of Missouri includes every Missouri mesonet station within the state that passed quality control checks. Analysis was done for the following locations:</w:t>
       </w:r>
     </w:p>
     <w:p>
@@ -356,13 +340,8 @@
           <w:numId w:val="2"/>
         </w:numPr>
       </w:pPr>
-      <w:proofErr w:type="spellStart"/>
       <w:r>
-        <w:t>Glennonville</w:t>
-      </w:r>
-      <w:proofErr w:type="spellEnd"/>
-      <w:r>
-        <w:t>, Dunklin County, MO</w:t>
+        <w:t>Glennonville, Dunklin County, MO</w:t>
       </w:r>
     </w:p>
     <w:p>
@@ -397,13 +376,8 @@
           <w:numId w:val="2"/>
         </w:numPr>
       </w:pPr>
-      <w:proofErr w:type="spellStart"/>
       <w:r>
-        <w:t>Linneus</w:t>
-      </w:r>
-      <w:proofErr w:type="spellEnd"/>
-      <w:r>
-        <w:t>, Linn County, MO</w:t>
+        <w:t>Linneus, Linn County, MO</w:t>
       </w:r>
     </w:p>
     <w:p>
@@ -487,15 +461,7 @@
     </w:p>
     <w:p>
       <w:r>
-        <w:t xml:space="preserve">Data was almost exclusively obtained from Missouri </w:t>
-      </w:r>
-      <w:proofErr w:type="spellStart"/>
-      <w:r>
-        <w:t>Mesonet</w:t>
-      </w:r>
-      <w:proofErr w:type="spellEnd"/>
-      <w:r>
-        <w:t xml:space="preserve"> stations.</w:t>
+        <w:t>Data was almost exclusively obtained from Missouri Mesonet stations.</w:t>
       </w:r>
       <w:hyperlink r:id="rId6" w:history="1">
         <w:r>
@@ -507,37 +473,13 @@
         </w:r>
       </w:hyperlink>
       <w:r>
-        <w:t xml:space="preserve"> This was done because one of the main objectives of this study is to show the utility of the Missouri </w:t>
-      </w:r>
-      <w:proofErr w:type="spellStart"/>
-      <w:r>
-        <w:t>Mesonet</w:t>
-      </w:r>
-      <w:proofErr w:type="spellEnd"/>
-      <w:r>
-        <w:t xml:space="preserve"> in serving the public. Other data sources were needed, however, in the scenario that data from a </w:t>
-      </w:r>
-      <w:proofErr w:type="spellStart"/>
-      <w:r>
-        <w:t>Mesonet</w:t>
-      </w:r>
-      <w:proofErr w:type="spellEnd"/>
-      <w:r>
-        <w:t xml:space="preserve"> station was missing for a small, period of time, as the completeness of the dataset is not a trivial matter. We determined that up to </w:t>
+        <w:t xml:space="preserve"> This was done because one of the main objectives of this study is to show the utility of the Missouri Mesonet in serving the public. Other data sources were needed, however, in the scenario that data from a Mesonet station was missing for a small, period of time, as the completeness of the dataset is not a trivial matter. We determined that up to </w:t>
       </w:r>
       <w:r>
         <w:t>8</w:t>
       </w:r>
       <w:r>
-        <w:t xml:space="preserve"> months of data missing was acceptable, if more than that was missing, the </w:t>
-      </w:r>
-      <w:proofErr w:type="spellStart"/>
-      <w:r>
-        <w:t>mesonet</w:t>
-      </w:r>
-      <w:proofErr w:type="spellEnd"/>
-      <w:r>
-        <w:t xml:space="preserve"> station in question was not used for this analysis. </w:t>
+        <w:t xml:space="preserve"> months of data missing was acceptable, if more than that was missing, the mesonet station in question was not used for this analysis. </w:t>
       </w:r>
       <w:r>
         <w:t>Other sources were NWS COOP stations</w:t>
@@ -552,26 +494,10 @@
         </w:r>
       </w:hyperlink>
       <w:r>
-        <w:t xml:space="preserve">, within 10 miles of the </w:t>
-      </w:r>
-      <w:proofErr w:type="spellStart"/>
-      <w:r>
-        <w:t>mesonet</w:t>
-      </w:r>
-      <w:proofErr w:type="spellEnd"/>
-      <w:r>
-        <w:t xml:space="preserve"> station in most cases (exceptions explicitly stated in the Data Quality Control section), and the </w:t>
+        <w:t xml:space="preserve">, within 10 miles of the mesonet station in most cases (exceptions explicitly stated in the Data Quality Control section), and the </w:t>
       </w:r>
       <w:r>
-        <w:t xml:space="preserve">National Water Prediction Center </w:t>
-      </w:r>
-      <w:proofErr w:type="spellStart"/>
-      <w:r>
-        <w:t>Precip</w:t>
-      </w:r>
-      <w:proofErr w:type="spellEnd"/>
-      <w:r>
-        <w:t xml:space="preserve"> Estimate (Multi-Sensor Data</w:t>
+        <w:t>National Water Prediction Center Precip Estimate (Multi-Sensor Data</w:t>
       </w:r>
       <w:r>
         <w:t>)</w:t>
@@ -603,15 +529,7 @@
       </w:r>
       <w:r>
         <w:lastRenderedPageBreak/>
-        <w:t xml:space="preserve">the file. The highest and lowest </w:t>
-      </w:r>
-      <w:proofErr w:type="spellStart"/>
-      <w:r>
-        <w:t>precip</w:t>
-      </w:r>
-      <w:proofErr w:type="spellEnd"/>
-      <w:r>
-        <w:t xml:space="preserve"> values during the period, as well as missing days in the file. These outputs were manually looked through and used to ensure that data was the way you’d expect it to be. This was not the case at first but ultimately the data had no faulty readings with missing data, strange values, or start/end dates. </w:t>
+        <w:t xml:space="preserve">the file. The highest and lowest precip values during the period, as well as missing days in the file. These outputs were manually looked through and used to ensure that data was the way you’d expect it to be. This was not the case at first but ultimately the data had no faulty readings with missing data, strange values, or start/end dates. </w:t>
       </w:r>
     </w:p>
     <w:p>
@@ -689,6 +607,11 @@
       </w:r>
     </w:p>
     <w:p>
+      <w:pPr>
+        <w:rPr>
+          <w:vertAlign w:val="superscript"/>
+        </w:rPr>
+      </w:pPr>
       <w:r>
         <w:t>That’s why 12-month SPI exists. It accounts for the previous year’s precipitation and draws conclusions from that. So while 3-month SPI may react to one good month of precipitation, the 12-month SPI won’t be so reactive. Longer SPI’s tend to be less extreme than their short-term counterparts unless there is a short-term change in trend that is not yet reflected in the long-term.</w:t>
       </w:r>
@@ -715,11 +638,19 @@
       </w:r>
     </w:p>
     <w:p>
+      <w:r>
+        <w:lastRenderedPageBreak/>
+        <w:t>Drought frequency and duration, what’s the difference? For the purposes of this paper, there is drought frequency, average duration, and cumulative duration. Drought frequency describes the amount of months a that a certain drought condition is present. Average duration takes the length of each drought event (drought end – drought start), and takes its mean. Cumulative drought duration adds the duration of each drought event (drought end – drought start) and gives the sum. You would think that the drought frequency and cumulative duration outputs would be the same, however this is not the case because</w:t>
+      </w:r>
+      <w:r>
+        <w:t xml:space="preserve"> (and it turns out, this was the beginning of a painful… painful journey)</w:t>
+      </w:r>
+    </w:p>
+    <w:p>
       <w:pPr>
         <w:pStyle w:val="Heading2"/>
       </w:pPr>
       <w:r>
-        <w:lastRenderedPageBreak/>
         <w:t>Short-Term Drought:</w:t>
       </w:r>
     </w:p>
@@ -733,27 +664,15 @@
         <w:pStyle w:val="Heading3"/>
       </w:pPr>
       <w:r>
-        <w:t>Frequency:</w:t>
+        <w:t>Duration:</w:t>
       </w:r>
     </w:p>
     <w:p>
+      <w:pPr>
+        <w:pStyle w:val="Heading4"/>
+      </w:pPr>
       <w:r>
-        <w:t xml:space="preserve">Low-impact drought was most frequent in the eastern half of the state, with a cluster of Missouri bootheel stations being </w:t>
-      </w:r>
-      <w:r>
-        <w:t>particularly</w:t>
-      </w:r>
-      <w:r>
-        <w:t xml:space="preserve"> </w:t>
-      </w:r>
-      <w:r>
-        <w:t>notable</w:t>
-      </w:r>
-      <w:r>
-        <w:t xml:space="preserve"> for having 90+ months of D0 or higher drought in the analysis. Columbia’s Sanborn field had 100 months of drought, this was the highest value observed, while Brunswick and Cook Station were tied for the least months with drought at 85. If we assume that these extremes are at least somewhat representative of the whole state, it can be concluded that the state has had 85-100 months of drought out of a 293 month period. </w:t>
-      </w:r>
-      <w:r>
-        <w:t xml:space="preserve">In other words, that means that depending on where you are in Missouri, you are in a drought of some sort 29-34% of the time. </w:t>
+        <w:t>Average Duration:</w:t>
       </w:r>
     </w:p>
     <w:p>
@@ -762,10 +681,10 @@
           <w:noProof/>
         </w:rPr>
         <w:drawing>
-          <wp:inline distT="0" distB="0" distL="0" distR="0" wp14:anchorId="50230DA3" wp14:editId="6AED311A">
-            <wp:extent cx="5943600" cy="3564255"/>
+          <wp:inline distT="0" distB="0" distL="0" distR="0" wp14:anchorId="4C7F4685" wp14:editId="49C13987">
+            <wp:extent cx="5943600" cy="3566160"/>
             <wp:effectExtent l="0" t="0" r="0" b="0"/>
-            <wp:docPr id="575406816" name="Picture 12" descr="A map of missouri with different colored squares&#10;&#10;Description automatically generated"/>
+            <wp:docPr id="1474051306" name="Picture 4" descr="A map of missouri with different states&#10;&#10;Description automatically generated"/>
             <wp:cNvGraphicFramePr>
               <a:graphicFrameLocks xmlns:a="http://schemas.openxmlformats.org/drawingml/2006/main" noChangeAspect="1"/>
             </wp:cNvGraphicFramePr>
@@ -773,7 +692,7 @@
               <a:graphicData uri="http://schemas.openxmlformats.org/drawingml/2006/picture">
                 <pic:pic xmlns:pic="http://schemas.openxmlformats.org/drawingml/2006/picture">
                   <pic:nvPicPr>
-                    <pic:cNvPr id="575406816" name="Picture 12" descr="A map of missouri with different colored squares&#10;&#10;Description automatically generated"/>
+                    <pic:cNvPr id="1474051306" name="Picture 4" descr="A map of missouri with different states&#10;&#10;Description automatically generated"/>
                     <pic:cNvPicPr>
                       <a:picLocks noChangeAspect="1" noChangeArrowheads="1"/>
                     </pic:cNvPicPr>
@@ -794,7 +713,7 @@
                   <pic:spPr bwMode="auto">
                     <a:xfrm>
                       <a:off x="0" y="0"/>
-                      <a:ext cx="5943600" cy="3564255"/>
+                      <a:ext cx="5943600" cy="3566160"/>
                     </a:xfrm>
                     <a:prstGeom prst="rect">
                       <a:avLst/>
@@ -813,20 +732,11 @@
     </w:p>
     <w:p>
       <w:r>
-        <w:t xml:space="preserve">High-impact drought flips the script a bit. This drought is most frequent in extreme NW Missouri, with the remainder of the state being in high-impact drought significantly less often. The Mississippi county station in the bootheel region is also notable as it shares the 40 month maximum for high-impact drought with the Buchanan county station, despite not having the same </w:t>
-      </w:r>
-      <w:r>
-        <w:t>special</w:t>
-      </w:r>
-      <w:r>
-        <w:t xml:space="preserve"> continuity surrounding it as the NW stations did.</w:t>
-      </w:r>
-      <w:r>
-        <w:t xml:space="preserve"> If, as we did before, we assume that the findings of this analysis are representative of the whole state, it can be concluded that high-impact drought has </w:t>
+        <w:t xml:space="preserve">Average drought duration across Missouri for low-intensity drought is pretty similar for a vast majority of stations, there is an outlier of Boone Counties Sanborn field station which has an average low-impact drought duration of over 3 months! This is not a trivial difference, and there are a few possible reasons for this from station placement, to microclimatological factors. Subjectively the Mizzou Meteorology program has witnessed precip on many occasions and seen Sanborne not report it. This is normally in low precip events, but that 0.01-0.05” could make a big enough </w:t>
       </w:r>
       <w:r>
         <w:lastRenderedPageBreak/>
-        <w:t>been everywhere in Missouri between 28 and 40 months, which given the 293 month period, would be 10-14% of the time.</w:t>
+        <w:t xml:space="preserve">difference to influence the duration of drought. This may need to be investigated further in a future study. Beyond this, though, it is clear that average drought duration across the state is fairly similar at 2-3 months. Droughts seem to on average be a little shorter in the northern portion of Missouri than the southern portion. </w:t>
       </w:r>
     </w:p>
     <w:p>
@@ -835,10 +745,10 @@
           <w:noProof/>
         </w:rPr>
         <w:drawing>
-          <wp:inline distT="0" distB="0" distL="0" distR="0" wp14:anchorId="6B46DDCE" wp14:editId="5267AFFE">
+          <wp:inline distT="0" distB="0" distL="0" distR="0" wp14:anchorId="14C8C863" wp14:editId="75BC375B">
             <wp:extent cx="5943600" cy="3566160"/>
             <wp:effectExtent l="0" t="0" r="0" b="0"/>
-            <wp:docPr id="769262574" name="Picture 1" descr="A map of missouri with different colored squares&#10;&#10;Description automatically generated"/>
+            <wp:docPr id="783148479" name="Picture 6" descr="A map of missouri with different states&#10;&#10;Description automatically generated"/>
             <wp:cNvGraphicFramePr>
               <a:graphicFrameLocks xmlns:a="http://schemas.openxmlformats.org/drawingml/2006/main" noChangeAspect="1"/>
             </wp:cNvGraphicFramePr>
@@ -846,7 +756,7 @@
               <a:graphicData uri="http://schemas.openxmlformats.org/drawingml/2006/picture">
                 <pic:pic xmlns:pic="http://schemas.openxmlformats.org/drawingml/2006/picture">
                   <pic:nvPicPr>
-                    <pic:cNvPr id="769262574" name="Picture 1" descr="A map of missouri with different colored squares&#10;&#10;Description automatically generated"/>
+                    <pic:cNvPr id="783148479" name="Picture 6" descr="A map of missouri with different states&#10;&#10;Description automatically generated"/>
                     <pic:cNvPicPr>
                       <a:picLocks noChangeAspect="1" noChangeArrowheads="1"/>
                     </pic:cNvPicPr>
@@ -886,10 +796,90 @@
     </w:p>
     <w:p>
       <w:r>
-        <w:t xml:space="preserve">Given the notable spatial discontinuity in the bootheel between the Mississippi county station, and the remaining stations in the boot heel, it seemed prudent that this be investigated further to see where individual drought events may have lasted longer in Mississippi county than at other stations. </w:t>
+        <w:t>High impact drought duration sheds light on another outlier station, this time being the Crawford county station. This station has an average high-impact drought duration of 2.2 months, which is going to need further investigation as the rest of the stations are in the 1.5-2 month category. Beyond the outlier it seems like the NW portion of the state has slightly longer average D2 drought durations than other portions of the state.</w:t>
+      </w:r>
+    </w:p>
+    <w:p>
+      <w:pPr>
+        <w:pStyle w:val="Heading4"/>
+      </w:pPr>
+      <w:r>
+        <w:lastRenderedPageBreak/>
+        <w:t>Cumulative Duration:</w:t>
+      </w:r>
+    </w:p>
+    <w:p>
+      <w:r>
+        <w:rPr>
+          <w:noProof/>
+        </w:rPr>
+        <w:drawing>
+          <wp:inline distT="0" distB="0" distL="0" distR="0" wp14:anchorId="50A4A381" wp14:editId="57217908">
+            <wp:extent cx="5943600" cy="3566160"/>
+            <wp:effectExtent l="0" t="0" r="0" b="0"/>
+            <wp:docPr id="1553529304" name="Picture 9" descr="A map of missouri with different colored areas&#10;&#10;Description automatically generated"/>
+            <wp:cNvGraphicFramePr>
+              <a:graphicFrameLocks xmlns:a="http://schemas.openxmlformats.org/drawingml/2006/main" noChangeAspect="1"/>
+            </wp:cNvGraphicFramePr>
+            <a:graphic xmlns:a="http://schemas.openxmlformats.org/drawingml/2006/main">
+              <a:graphicData uri="http://schemas.openxmlformats.org/drawingml/2006/picture">
+                <pic:pic xmlns:pic="http://schemas.openxmlformats.org/drawingml/2006/picture">
+                  <pic:nvPicPr>
+                    <pic:cNvPr id="1553529304" name="Picture 9" descr="A map of missouri with different colored areas&#10;&#10;Description automatically generated"/>
+                    <pic:cNvPicPr>
+                      <a:picLocks noChangeAspect="1" noChangeArrowheads="1"/>
+                    </pic:cNvPicPr>
+                  </pic:nvPicPr>
+                  <pic:blipFill>
+                    <a:blip r:embed="rId13">
+                      <a:extLst>
+                        <a:ext uri="{28A0092B-C50C-407E-A947-70E740481C1C}">
+                          <a14:useLocalDpi xmlns:a14="http://schemas.microsoft.com/office/drawing/2010/main" val="0"/>
+                        </a:ext>
+                      </a:extLst>
+                    </a:blip>
+                    <a:srcRect/>
+                    <a:stretch>
+                      <a:fillRect/>
+                    </a:stretch>
+                  </pic:blipFill>
+                  <pic:spPr bwMode="auto">
+                    <a:xfrm>
+                      <a:off x="0" y="0"/>
+                      <a:ext cx="5943600" cy="3566160"/>
+                    </a:xfrm>
+                    <a:prstGeom prst="rect">
+                      <a:avLst/>
+                    </a:prstGeom>
+                    <a:noFill/>
+                    <a:ln>
+                      <a:noFill/>
+                    </a:ln>
+                  </pic:spPr>
+                </pic:pic>
+              </a:graphicData>
+            </a:graphic>
+          </wp:inline>
+        </w:drawing>
+      </w:r>
+    </w:p>
+    <w:p>
+      <w:r>
+        <w:t xml:space="preserve">Low-impact drought has occurred somewhat often in the </w:t>
+      </w:r>
+    </w:p>
+    <w:p>
+      <w:r>
+        <w:t>Will continue this analysis after correcting some potential misinterpretations in the frequency section.</w:t>
       </w:r>
       <w:r>
-        <w:t xml:space="preserve">The most notable period where drought is significantly longer in Mississippi county than any other station in the bootheel is in mid-2004. </w:t>
+        <w:t xml:space="preserve"> (This was also a prompt for the start of a painful journey)</w:t>
+      </w:r>
+    </w:p>
+    <w:p/>
+    <w:p>
+      <w:r>
+        <w:t xml:space="preserve">Given the notable spatial discontinuity in the bootheel between the Mississippi county station, and the remaining stations in the boot heel, it seemed prudent that this be investigated further to see where individual drought events may have lasted longer in Mississippi county than at other stations. The most notable period where drought is significantly longer in Mississippi county than any other station in the bootheel is in mid-2004. </w:t>
       </w:r>
     </w:p>
     <w:p>
@@ -899,7 +889,7 @@
         </w:rPr>
         <w:lastRenderedPageBreak/>
         <w:drawing>
-          <wp:inline distT="0" distB="0" distL="0" distR="0" wp14:anchorId="4CDC56C2" wp14:editId="53DA8D49">
+          <wp:inline distT="0" distB="0" distL="0" distR="0" wp14:anchorId="6D69BA86" wp14:editId="0C259FD8">
             <wp:extent cx="5943600" cy="3731260"/>
             <wp:effectExtent l="0" t="0" r="0" b="2540"/>
             <wp:docPr id="2094635255" name="Chart 1">
@@ -912,7 +902,7 @@
             <wp:cNvGraphicFramePr/>
             <a:graphic xmlns:a="http://schemas.openxmlformats.org/drawingml/2006/main">
               <a:graphicData uri="http://schemas.openxmlformats.org/drawingml/2006/chart">
-                <c:chart xmlns:c="http://schemas.openxmlformats.org/drawingml/2006/chart" xmlns:r="http://schemas.openxmlformats.org/officeDocument/2006/relationships" r:id="rId13"/>
+                <c:chart xmlns:c="http://schemas.openxmlformats.org/drawingml/2006/chart" xmlns:r="http://schemas.openxmlformats.org/officeDocument/2006/relationships" r:id="rId14"/>
               </a:graphicData>
             </a:graphic>
           </wp:inline>
@@ -921,26 +911,7 @@
     </w:p>
     <w:p>
       <w:r>
-        <w:t xml:space="preserve">One-month SPI, which is a proxy for one-month </w:t>
-      </w:r>
-      <w:proofErr w:type="spellStart"/>
-      <w:r>
-        <w:t>precip</w:t>
-      </w:r>
-      <w:proofErr w:type="spellEnd"/>
-      <w:r>
-        <w:t xml:space="preserve"> tells us the story, with a large difference between the Mississippi county station and the stations surrounding it in June 2004. So then the question becomes, what happened in June of 2004? What caused such a big difference in </w:t>
-      </w:r>
-      <w:proofErr w:type="spellStart"/>
-      <w:r>
-        <w:t>precip</w:t>
-      </w:r>
-      <w:proofErr w:type="spellEnd"/>
-      <w:r>
-        <w:t>?</w:t>
-      </w:r>
-      <w:r>
-        <w:t xml:space="preserve"> The first day with major differences looks to be June 3</w:t>
+        <w:t>One-month SPI, which is a proxy for one-month precip tells us the story, with a large difference between the Mississippi county station and the stations surrounding it in June 2004. So then the question becomes, what happened in June of 2004? What caused such a big difference in precip? The first day with major differences looks to be June 3</w:t>
       </w:r>
       <w:r>
         <w:rPr>
@@ -959,7 +930,7 @@
         </w:rPr>
         <w:lastRenderedPageBreak/>
         <w:drawing>
-          <wp:inline distT="0" distB="0" distL="0" distR="0" wp14:anchorId="777D1382" wp14:editId="43B75F8D">
+          <wp:inline distT="0" distB="0" distL="0" distR="0" wp14:anchorId="1A71CA02" wp14:editId="1A5F6C78">
             <wp:extent cx="5943600" cy="4220210"/>
             <wp:effectExtent l="0" t="0" r="0" b="8890"/>
             <wp:docPr id="2099901418" name="Picture 4" descr="Daily 24-Hour Precipitation Total Map"/>
@@ -976,7 +947,7 @@
                     </pic:cNvPicPr>
                   </pic:nvPicPr>
                   <pic:blipFill>
-                    <a:blip r:embed="rId14">
+                    <a:blip r:embed="rId15">
                       <a:extLst>
                         <a:ext uri="{28A0092B-C50C-407E-A947-70E740481C1C}">
                           <a14:useLocalDpi xmlns:a14="http://schemas.microsoft.com/office/drawing/2010/main" val="0"/>
@@ -1034,7 +1005,7 @@
         </w:rPr>
         <w:lastRenderedPageBreak/>
         <w:drawing>
-          <wp:inline distT="0" distB="0" distL="0" distR="0" wp14:anchorId="678577FD" wp14:editId="5A9E44D5">
+          <wp:inline distT="0" distB="0" distL="0" distR="0" wp14:anchorId="59D104D8" wp14:editId="42B3B6B9">
             <wp:extent cx="5943600" cy="4220210"/>
             <wp:effectExtent l="0" t="0" r="0" b="8890"/>
             <wp:docPr id="1871080691" name="Picture 5" descr="Daily 24-Hour Precipitation Total Map"/>
@@ -1051,7 +1022,7 @@
                     </pic:cNvPicPr>
                   </pic:nvPicPr>
                   <pic:blipFill>
-                    <a:blip r:embed="rId15">
+                    <a:blip r:embed="rId16">
                       <a:extLst>
                         <a:ext uri="{28A0092B-C50C-407E-A947-70E740481C1C}">
                           <a14:useLocalDpi xmlns:a14="http://schemas.microsoft.com/office/drawing/2010/main" val="0"/>
@@ -1103,23 +1074,7 @@
         <w:t>th</w:t>
       </w:r>
       <w:r>
-        <w:t xml:space="preserve"> was another stretch where many stations in the bootheel got substantial </w:t>
-      </w:r>
-      <w:proofErr w:type="spellStart"/>
-      <w:r>
-        <w:t>precip</w:t>
-      </w:r>
-      <w:proofErr w:type="spellEnd"/>
-      <w:r>
-        <w:t xml:space="preserve">, and Mississippi county got left out again! In other words, there were three big precipitation events that occurred in the bootheel and Mississippi county was missed not one, not two, but three times! This lead to significantly lower </w:t>
-      </w:r>
-      <w:proofErr w:type="spellStart"/>
-      <w:r>
-        <w:t>precip</w:t>
-      </w:r>
-      <w:proofErr w:type="spellEnd"/>
-      <w:r>
-        <w:t xml:space="preserve"> than any other station in the bootheel, because while some stations missed one or two of the events, Mississippi county is the only station to have missed all three. </w:t>
+        <w:t xml:space="preserve"> was another stretch where many stations in the bootheel got substantial precip, and Mississippi county got left out again! In other words, there were three big precipitation events that occurred in the bootheel and Mississippi county was missed not one, not two, but three times! This lead to significantly lower precip than any other station in the bootheel, because while some stations missed one or two of the events, Mississippi county is the only station to have missed all three. </w:t>
       </w:r>
     </w:p>
     <w:p>
@@ -1127,36 +1082,12 @@
         <w:pStyle w:val="Heading4"/>
       </w:pPr>
       <w:r>
-        <w:t xml:space="preserve">Spatial Variability in short-term </w:t>
-      </w:r>
-      <w:proofErr w:type="spellStart"/>
-      <w:r>
-        <w:t>precip</w:t>
-      </w:r>
-      <w:proofErr w:type="spellEnd"/>
-      <w:r>
-        <w:t xml:space="preserve"> in the Bootheel:</w:t>
+        <w:t>Spatial Variability in short-term precip in the Bootheel:</w:t>
       </w:r>
     </w:p>
     <w:p>
       <w:r>
-        <w:t xml:space="preserve">After further investigation it turns out there are quite a few instances of the Missouri bootheel having an outlier station in a given month. This happens given the small scale nature of heavy </w:t>
-      </w:r>
-      <w:proofErr w:type="spellStart"/>
-      <w:r>
-        <w:t>precip</w:t>
-      </w:r>
-      <w:proofErr w:type="spellEnd"/>
-      <w:r>
-        <w:t xml:space="preserve"> events sometimes, but what makes this interesting is that in all but one case that’s been found, the discontinuity is in Mississippi county. While usually Mississippi counties station reports far less </w:t>
-      </w:r>
-      <w:proofErr w:type="spellStart"/>
-      <w:r>
-        <w:t>precip</w:t>
-      </w:r>
-      <w:proofErr w:type="spellEnd"/>
-      <w:r>
-        <w:t xml:space="preserve"> in most of these months, there is an instance where the discontinuity is because the station got significantly more precipitation than the other stations. 07/2015 is the only one of these discontinuities where the Mississippi county station isn’t the outlier, instead, it’s a New Madrid county station. Delving into each of these specific events would be worthy of a standalone paper, so a somewhat coarse and rudimentary analysis is all that’s to be done for now. </w:t>
+        <w:t xml:space="preserve">After further investigation it turns out there are quite a few instances of the Missouri bootheel having an outlier station in a given month. This happens given the small scale nature of heavy precip events sometimes, but what makes this interesting is that in all but one case that’s been found, the discontinuity is in Mississippi county. While usually Mississippi counties station reports far less precip in most of these months, there is an instance where the discontinuity is because the station got significantly more precipitation than the other stations. 07/2015 is the only one of these discontinuities where the Mississippi county station isn’t the outlier, instead, it’s a New Madrid county station. Delving into each of these specific events would be worthy of a standalone paper, so a somewhat coarse and rudimentary analysis is all that’s to be done for now. </w:t>
       </w:r>
     </w:p>
     <w:p>
@@ -1166,10 +1097,10 @@
         </w:rPr>
         <w:lastRenderedPageBreak/>
         <w:drawing>
-          <wp:inline distT="0" distB="0" distL="0" distR="0" wp14:anchorId="78D1B645" wp14:editId="0D71B27F">
+          <wp:inline distT="0" distB="0" distL="0" distR="0" wp14:anchorId="0375B266" wp14:editId="3E818F87">
             <wp:extent cx="5852160" cy="4389120"/>
             <wp:effectExtent l="0" t="0" r="0" b="0"/>
-            <wp:docPr id="1993827138" name="Picture 1"/>
+            <wp:docPr id="1993827138" name="Picture 1" descr="A map of missouri with a number of values&#10;&#10;Description automatically generated"/>
             <wp:cNvGraphicFramePr>
               <a:graphicFrameLocks xmlns:a="http://schemas.openxmlformats.org/drawingml/2006/main" noChangeAspect="1"/>
             </wp:cNvGraphicFramePr>
@@ -1177,13 +1108,13 @@
               <a:graphicData uri="http://schemas.openxmlformats.org/drawingml/2006/picture">
                 <pic:pic xmlns:pic="http://schemas.openxmlformats.org/drawingml/2006/picture">
                   <pic:nvPicPr>
-                    <pic:cNvPr id="0" name="Picture 1"/>
+                    <pic:cNvPr id="1993827138" name="Picture 1" descr="A map of missouri with a number of values&#10;&#10;Description automatically generated"/>
                     <pic:cNvPicPr>
                       <a:picLocks noChangeAspect="1" noChangeArrowheads="1"/>
                     </pic:cNvPicPr>
                   </pic:nvPicPr>
                   <pic:blipFill>
-                    <a:blip r:embed="rId16">
+                    <a:blip r:embed="rId17">
                       <a:extLst>
                         <a:ext uri="{28A0092B-C50C-407E-A947-70E740481C1C}">
                           <a14:useLocalDpi xmlns:a14="http://schemas.microsoft.com/office/drawing/2010/main" val="0"/>
@@ -1222,7 +1153,7 @@
         </w:rPr>
         <w:lastRenderedPageBreak/>
         <w:drawing>
-          <wp:inline distT="0" distB="0" distL="0" distR="0" wp14:anchorId="2E70AC95" wp14:editId="20A61F7E">
+          <wp:inline distT="0" distB="0" distL="0" distR="0" wp14:anchorId="05D9DD55" wp14:editId="120CB47D">
             <wp:extent cx="5943600" cy="4457700"/>
             <wp:effectExtent l="0" t="0" r="0" b="0"/>
             <wp:docPr id="2083773612" name="Picture 3" descr="A map of missouri with different colored dots&#10;&#10;Description automatically generated"/>
@@ -1234,62 +1165,6 @@
                 <pic:pic xmlns:pic="http://schemas.openxmlformats.org/drawingml/2006/picture">
                   <pic:nvPicPr>
                     <pic:cNvPr id="2083773612" name="Picture 3" descr="A map of missouri with different colored dots&#10;&#10;Description automatically generated"/>
-                    <pic:cNvPicPr>
-                      <a:picLocks noChangeAspect="1" noChangeArrowheads="1"/>
-                    </pic:cNvPicPr>
-                  </pic:nvPicPr>
-                  <pic:blipFill>
-                    <a:blip r:embed="rId17">
-                      <a:extLst>
-                        <a:ext uri="{28A0092B-C50C-407E-A947-70E740481C1C}">
-                          <a14:useLocalDpi xmlns:a14="http://schemas.microsoft.com/office/drawing/2010/main" val="0"/>
-                        </a:ext>
-                      </a:extLst>
-                    </a:blip>
-                    <a:srcRect/>
-                    <a:stretch>
-                      <a:fillRect/>
-                    </a:stretch>
-                  </pic:blipFill>
-                  <pic:spPr bwMode="auto">
-                    <a:xfrm>
-                      <a:off x="0" y="0"/>
-                      <a:ext cx="5943600" cy="4457700"/>
-                    </a:xfrm>
-                    <a:prstGeom prst="rect">
-                      <a:avLst/>
-                    </a:prstGeom>
-                    <a:noFill/>
-                    <a:ln>
-                      <a:noFill/>
-                    </a:ln>
-                  </pic:spPr>
-                </pic:pic>
-              </a:graphicData>
-            </a:graphic>
-          </wp:inline>
-        </w:drawing>
-      </w:r>
-    </w:p>
-    <w:p>
-      <w:r>
-        <w:rPr>
-          <w:noProof/>
-        </w:rPr>
-        <w:lastRenderedPageBreak/>
-        <w:drawing>
-          <wp:inline distT="0" distB="0" distL="0" distR="0" wp14:anchorId="48FC8585" wp14:editId="403BC03C">
-            <wp:extent cx="5943600" cy="4457700"/>
-            <wp:effectExtent l="0" t="0" r="0" b="0"/>
-            <wp:docPr id="874061429" name="Picture 7" descr="A map of missouri with a number of values&#10;&#10;Description automatically generated"/>
-            <wp:cNvGraphicFramePr>
-              <a:graphicFrameLocks xmlns:a="http://schemas.openxmlformats.org/drawingml/2006/main" noChangeAspect="1"/>
-            </wp:cNvGraphicFramePr>
-            <a:graphic xmlns:a="http://schemas.openxmlformats.org/drawingml/2006/main">
-              <a:graphicData uri="http://schemas.openxmlformats.org/drawingml/2006/picture">
-                <pic:pic xmlns:pic="http://schemas.openxmlformats.org/drawingml/2006/picture">
-                  <pic:nvPicPr>
-                    <pic:cNvPr id="874061429" name="Picture 7" descr="A map of missouri with a number of values&#10;&#10;Description automatically generated"/>
                     <pic:cNvPicPr>
                       <a:picLocks noChangeAspect="1" noChangeArrowheads="1"/>
                     </pic:cNvPicPr>
@@ -1334,10 +1209,10 @@
         </w:rPr>
         <w:lastRenderedPageBreak/>
         <w:drawing>
-          <wp:inline distT="0" distB="0" distL="0" distR="0" wp14:anchorId="44E0CA72" wp14:editId="4DB8C1BB">
+          <wp:inline distT="0" distB="0" distL="0" distR="0" wp14:anchorId="0C74D224" wp14:editId="78AE616D">
             <wp:extent cx="5943600" cy="4457700"/>
             <wp:effectExtent l="0" t="0" r="0" b="0"/>
-            <wp:docPr id="1973539981" name="Picture 9" descr="A map of missouri with different colored dots&#10;&#10;Description automatically generated"/>
+            <wp:docPr id="874061429" name="Picture 7" descr="A map of missouri with a number of values&#10;&#10;Description automatically generated"/>
             <wp:cNvGraphicFramePr>
               <a:graphicFrameLocks xmlns:a="http://schemas.openxmlformats.org/drawingml/2006/main" noChangeAspect="1"/>
             </wp:cNvGraphicFramePr>
@@ -1345,7 +1220,7 @@
               <a:graphicData uri="http://schemas.openxmlformats.org/drawingml/2006/picture">
                 <pic:pic xmlns:pic="http://schemas.openxmlformats.org/drawingml/2006/picture">
                   <pic:nvPicPr>
-                    <pic:cNvPr id="1973539981" name="Picture 9" descr="A map of missouri with different colored dots&#10;&#10;Description automatically generated"/>
+                    <pic:cNvPr id="874061429" name="Picture 7" descr="A map of missouri with a number of values&#10;&#10;Description automatically generated"/>
                     <pic:cNvPicPr>
                       <a:picLocks noChangeAspect="1" noChangeArrowheads="1"/>
                     </pic:cNvPicPr>
@@ -1390,10 +1265,10 @@
         </w:rPr>
         <w:lastRenderedPageBreak/>
         <w:drawing>
-          <wp:inline distT="0" distB="0" distL="0" distR="0" wp14:anchorId="51E02FDE" wp14:editId="1C87AD21">
+          <wp:inline distT="0" distB="0" distL="0" distR="0" wp14:anchorId="54DC9532" wp14:editId="2D549015">
             <wp:extent cx="5943600" cy="4457700"/>
             <wp:effectExtent l="0" t="0" r="0" b="0"/>
-            <wp:docPr id="234664117" name="Picture 11" descr="A map of missouri with a number of locations&#10;&#10;Description automatically generated"/>
+            <wp:docPr id="1973539981" name="Picture 9" descr="A map of missouri with different colored dots&#10;&#10;Description automatically generated"/>
             <wp:cNvGraphicFramePr>
               <a:graphicFrameLocks xmlns:a="http://schemas.openxmlformats.org/drawingml/2006/main" noChangeAspect="1"/>
             </wp:cNvGraphicFramePr>
@@ -1401,7 +1276,7 @@
               <a:graphicData uri="http://schemas.openxmlformats.org/drawingml/2006/picture">
                 <pic:pic xmlns:pic="http://schemas.openxmlformats.org/drawingml/2006/picture">
                   <pic:nvPicPr>
-                    <pic:cNvPr id="234664117" name="Picture 11" descr="A map of missouri with a number of locations&#10;&#10;Description automatically generated"/>
+                    <pic:cNvPr id="1973539981" name="Picture 9" descr="A map of missouri with different colored dots&#10;&#10;Description automatically generated"/>
                     <pic:cNvPicPr>
                       <a:picLocks noChangeAspect="1" noChangeArrowheads="1"/>
                     </pic:cNvPicPr>
@@ -1446,10 +1321,10 @@
         </w:rPr>
         <w:lastRenderedPageBreak/>
         <w:drawing>
-          <wp:inline distT="0" distB="0" distL="0" distR="0" wp14:anchorId="1471E22A" wp14:editId="6AE4C536">
+          <wp:inline distT="0" distB="0" distL="0" distR="0" wp14:anchorId="20284534" wp14:editId="43F3B1FC">
             <wp:extent cx="5943600" cy="4457700"/>
             <wp:effectExtent l="0" t="0" r="0" b="0"/>
-            <wp:docPr id="1884372994" name="Picture 13" descr="A map of missouri with green dots&#10;&#10;Description automatically generated"/>
+            <wp:docPr id="234664117" name="Picture 11" descr="A map of missouri with a number of locations&#10;&#10;Description automatically generated"/>
             <wp:cNvGraphicFramePr>
               <a:graphicFrameLocks xmlns:a="http://schemas.openxmlformats.org/drawingml/2006/main" noChangeAspect="1"/>
             </wp:cNvGraphicFramePr>
@@ -1457,7 +1332,7 @@
               <a:graphicData uri="http://schemas.openxmlformats.org/drawingml/2006/picture">
                 <pic:pic xmlns:pic="http://schemas.openxmlformats.org/drawingml/2006/picture">
                   <pic:nvPicPr>
-                    <pic:cNvPr id="1884372994" name="Picture 13" descr="A map of missouri with green dots&#10;&#10;Description automatically generated"/>
+                    <pic:cNvPr id="234664117" name="Picture 11" descr="A map of missouri with a number of locations&#10;&#10;Description automatically generated"/>
                     <pic:cNvPicPr>
                       <a:picLocks noChangeAspect="1" noChangeArrowheads="1"/>
                     </pic:cNvPicPr>
@@ -1502,10 +1377,10 @@
         </w:rPr>
         <w:lastRenderedPageBreak/>
         <w:drawing>
-          <wp:inline distT="0" distB="0" distL="0" distR="0" wp14:anchorId="489D716F" wp14:editId="7148BA20">
+          <wp:inline distT="0" distB="0" distL="0" distR="0" wp14:anchorId="76FFDF12" wp14:editId="511D9D2A">
             <wp:extent cx="5943600" cy="4457700"/>
             <wp:effectExtent l="0" t="0" r="0" b="0"/>
-            <wp:docPr id="566413923" name="Picture 15" descr="A map of missouri with different colored dots&#10;&#10;Description automatically generated"/>
+            <wp:docPr id="1884372994" name="Picture 13" descr="A map of missouri with green dots&#10;&#10;Description automatically generated"/>
             <wp:cNvGraphicFramePr>
               <a:graphicFrameLocks xmlns:a="http://schemas.openxmlformats.org/drawingml/2006/main" noChangeAspect="1"/>
             </wp:cNvGraphicFramePr>
@@ -1513,7 +1388,7 @@
               <a:graphicData uri="http://schemas.openxmlformats.org/drawingml/2006/picture">
                 <pic:pic xmlns:pic="http://schemas.openxmlformats.org/drawingml/2006/picture">
                   <pic:nvPicPr>
-                    <pic:cNvPr id="566413923" name="Picture 15" descr="A map of missouri with different colored dots&#10;&#10;Description automatically generated"/>
+                    <pic:cNvPr id="1884372994" name="Picture 13" descr="A map of missouri with green dots&#10;&#10;Description automatically generated"/>
                     <pic:cNvPicPr>
                       <a:picLocks noChangeAspect="1" noChangeArrowheads="1"/>
                     </pic:cNvPicPr>
@@ -1552,32 +1427,16 @@
       </w:r>
     </w:p>
     <w:p>
-      <w:pPr>
-        <w:pStyle w:val="Heading3"/>
-      </w:pPr>
-      <w:r>
-        <w:lastRenderedPageBreak/>
-        <w:t>Duration:</w:t>
-      </w:r>
-    </w:p>
-    <w:p>
-      <w:pPr>
-        <w:pStyle w:val="Heading4"/>
-      </w:pPr>
-      <w:r>
-        <w:t>Average Duration:</w:t>
-      </w:r>
-    </w:p>
-    <w:p>
       <w:r>
         <w:rPr>
           <w:noProof/>
         </w:rPr>
+        <w:lastRenderedPageBreak/>
         <w:drawing>
-          <wp:inline distT="0" distB="0" distL="0" distR="0" wp14:anchorId="194AF304" wp14:editId="5E3BBEF8">
-            <wp:extent cx="5943600" cy="3566160"/>
+          <wp:inline distT="0" distB="0" distL="0" distR="0" wp14:anchorId="78233630" wp14:editId="79E2B8C9">
+            <wp:extent cx="5943600" cy="4457700"/>
             <wp:effectExtent l="0" t="0" r="0" b="0"/>
-            <wp:docPr id="1474051306" name="Picture 4" descr="A map of missouri with different states&#10;&#10;Description automatically generated"/>
+            <wp:docPr id="566413923" name="Picture 15" descr="A map of missouri with different colored dots&#10;&#10;Description automatically generated"/>
             <wp:cNvGraphicFramePr>
               <a:graphicFrameLocks xmlns:a="http://schemas.openxmlformats.org/drawingml/2006/main" noChangeAspect="1"/>
             </wp:cNvGraphicFramePr>
@@ -1585,7 +1444,7 @@
               <a:graphicData uri="http://schemas.openxmlformats.org/drawingml/2006/picture">
                 <pic:pic xmlns:pic="http://schemas.openxmlformats.org/drawingml/2006/picture">
                   <pic:nvPicPr>
-                    <pic:cNvPr id="1474051306" name="Picture 4" descr="A map of missouri with different states&#10;&#10;Description automatically generated"/>
+                    <pic:cNvPr id="566413923" name="Picture 15" descr="A map of missouri with different colored dots&#10;&#10;Description automatically generated"/>
                     <pic:cNvPicPr>
                       <a:picLocks noChangeAspect="1" noChangeArrowheads="1"/>
                     </pic:cNvPicPr>
@@ -1606,7 +1465,7 @@
                   <pic:spPr bwMode="auto">
                     <a:xfrm>
                       <a:off x="0" y="0"/>
-                      <a:ext cx="5943600" cy="3566160"/>
+                      <a:ext cx="5943600" cy="4457700"/>
                     </a:xfrm>
                     <a:prstGeom prst="rect">
                       <a:avLst/>
@@ -1623,25 +1482,15 @@
         </w:drawing>
       </w:r>
     </w:p>
+    <w:p/>
+    <w:p/>
     <w:p>
+      <w:pPr>
+        <w:pStyle w:val="Heading4"/>
+      </w:pPr>
       <w:r>
-        <w:t xml:space="preserve">Average drought duration across Missouri for low-intensity drought is pretty similar for a vast majority of stations, there is an outlier of Boone Counties Sanborn field station which has an average low-impact drought duration of over 3 months! This is not a trivial difference, and there are a few possible reasons for this from station placement, to microclimatological factors. Subjectively the Mizzou Meteorology program has witnessed </w:t>
-      </w:r>
-      <w:proofErr w:type="spellStart"/>
-      <w:r>
-        <w:t>precip</w:t>
-      </w:r>
-      <w:proofErr w:type="spellEnd"/>
-      <w:r>
-        <w:t xml:space="preserve"> on many occasions and seen Sanborne not report it. This is normally in low </w:t>
-      </w:r>
-      <w:proofErr w:type="spellStart"/>
-      <w:r>
-        <w:t>precip</w:t>
-      </w:r>
-      <w:proofErr w:type="spellEnd"/>
-      <w:r>
-        <w:t xml:space="preserve"> events, but that 0.01-0.05” could make a big enough difference to influence the duration of drought. This may need to be investigated further in a future study. Beyond this, though, it is clear that average drought duration across the state is fairly similar at 2-3 months. Droughts seem to on average be a little shorter in the northern portion of Missouri than the southern portion. </w:t>
+        <w:lastRenderedPageBreak/>
+        <w:t>Longest Duration:</w:t>
       </w:r>
     </w:p>
     <w:p>
@@ -1649,12 +1498,11 @@
         <w:rPr>
           <w:noProof/>
         </w:rPr>
-        <w:lastRenderedPageBreak/>
         <w:drawing>
-          <wp:inline distT="0" distB="0" distL="0" distR="0" wp14:anchorId="07A48574" wp14:editId="1B0BADEB">
+          <wp:inline distT="0" distB="0" distL="0" distR="0" wp14:anchorId="3A2D1AB2" wp14:editId="6F6602FE">
             <wp:extent cx="5943600" cy="3566160"/>
             <wp:effectExtent l="0" t="0" r="0" b="0"/>
-            <wp:docPr id="783148479" name="Picture 6" descr="A map of missouri with different states&#10;&#10;Description automatically generated"/>
+            <wp:docPr id="1819996110" name="Picture 14" descr="A map of the state of missouri&#10;&#10;Description automatically generated"/>
             <wp:cNvGraphicFramePr>
               <a:graphicFrameLocks xmlns:a="http://schemas.openxmlformats.org/drawingml/2006/main" noChangeAspect="1"/>
             </wp:cNvGraphicFramePr>
@@ -1662,7 +1510,7 @@
               <a:graphicData uri="http://schemas.openxmlformats.org/drawingml/2006/picture">
                 <pic:pic xmlns:pic="http://schemas.openxmlformats.org/drawingml/2006/picture">
                   <pic:nvPicPr>
-                    <pic:cNvPr id="783148479" name="Picture 6" descr="A map of missouri with different states&#10;&#10;Description automatically generated"/>
+                    <pic:cNvPr id="1819996110" name="Picture 14" descr="A map of the state of missouri&#10;&#10;Description automatically generated"/>
                     <pic:cNvPicPr>
                       <a:picLocks noChangeAspect="1" noChangeArrowheads="1"/>
                     </pic:cNvPicPr>
@@ -1702,179 +1550,19 @@
     </w:p>
     <w:p>
       <w:r>
-        <w:t>High impact drought duration sheds light on another outlier station, this time being the Crawford county station. This station has an average high-impact drought duration of 2.2 months, which is going to need further investigation as the rest of the stations are in the 1.5-2 month category. Beyond the outlier it seems like the NW portion of the state has slightly longer average D2 drought durations than other portions of the state.</w:t>
-      </w:r>
-    </w:p>
-    <w:p>
-      <w:pPr>
-        <w:pStyle w:val="Heading4"/>
-      </w:pPr>
-      <w:r>
-        <w:lastRenderedPageBreak/>
-        <w:t>Cumulative Duration:</w:t>
-      </w:r>
-    </w:p>
-    <w:p>
-      <w:r>
-        <w:rPr>
-          <w:noProof/>
-        </w:rPr>
-        <w:drawing>
-          <wp:inline distT="0" distB="0" distL="0" distR="0" wp14:anchorId="622477F7" wp14:editId="182F62BF">
-            <wp:extent cx="5943600" cy="3566160"/>
-            <wp:effectExtent l="0" t="0" r="0" b="0"/>
-            <wp:docPr id="1553529304" name="Picture 9" descr="A map of missouri with different colored areas&#10;&#10;Description automatically generated"/>
-            <wp:cNvGraphicFramePr>
-              <a:graphicFrameLocks xmlns:a="http://schemas.openxmlformats.org/drawingml/2006/main" noChangeAspect="1"/>
-            </wp:cNvGraphicFramePr>
-            <a:graphic xmlns:a="http://schemas.openxmlformats.org/drawingml/2006/main">
-              <a:graphicData uri="http://schemas.openxmlformats.org/drawingml/2006/picture">
-                <pic:pic xmlns:pic="http://schemas.openxmlformats.org/drawingml/2006/picture">
-                  <pic:nvPicPr>
-                    <pic:cNvPr id="1553529304" name="Picture 9" descr="A map of missouri with different colored areas&#10;&#10;Description automatically generated"/>
-                    <pic:cNvPicPr>
-                      <a:picLocks noChangeAspect="1" noChangeArrowheads="1"/>
-                    </pic:cNvPicPr>
-                  </pic:nvPicPr>
-                  <pic:blipFill>
-                    <a:blip r:embed="rId25">
-                      <a:extLst>
-                        <a:ext uri="{28A0092B-C50C-407E-A947-70E740481C1C}">
-                          <a14:useLocalDpi xmlns:a14="http://schemas.microsoft.com/office/drawing/2010/main" val="0"/>
-                        </a:ext>
-                      </a:extLst>
-                    </a:blip>
-                    <a:srcRect/>
-                    <a:stretch>
-                      <a:fillRect/>
-                    </a:stretch>
-                  </pic:blipFill>
-                  <pic:spPr bwMode="auto">
-                    <a:xfrm>
-                      <a:off x="0" y="0"/>
-                      <a:ext cx="5943600" cy="3566160"/>
-                    </a:xfrm>
-                    <a:prstGeom prst="rect">
-                      <a:avLst/>
-                    </a:prstGeom>
-                    <a:noFill/>
-                    <a:ln>
-                      <a:noFill/>
-                    </a:ln>
-                  </pic:spPr>
-                </pic:pic>
-              </a:graphicData>
-            </a:graphic>
-          </wp:inline>
-        </w:drawing>
-      </w:r>
-    </w:p>
-    <w:p>
-      <w:r>
-        <w:t xml:space="preserve">Low-impact drought has occurred somewhat often in the </w:t>
-      </w:r>
-    </w:p>
-    <w:p>
-      <w:r>
-        <w:t>Will continue this analysis after correcting some potential misinterpretations in the frequency section.</w:t>
-      </w:r>
-    </w:p>
-    <w:p>
-      <w:pPr>
-        <w:pStyle w:val="Heading4"/>
-      </w:pPr>
-      <w:r>
-        <w:lastRenderedPageBreak/>
-        <w:t>Longest Duration:</w:t>
-      </w:r>
-    </w:p>
-    <w:p>
-      <w:r>
-        <w:rPr>
-          <w:noProof/>
-        </w:rPr>
-        <w:drawing>
-          <wp:inline distT="0" distB="0" distL="0" distR="0" wp14:anchorId="4AE98E4F" wp14:editId="14D02E9B">
-            <wp:extent cx="5943600" cy="3566160"/>
-            <wp:effectExtent l="0" t="0" r="0" b="0"/>
-            <wp:docPr id="1819996110" name="Picture 14" descr="A map of the state of missouri&#10;&#10;Description automatically generated"/>
-            <wp:cNvGraphicFramePr>
-              <a:graphicFrameLocks xmlns:a="http://schemas.openxmlformats.org/drawingml/2006/main" noChangeAspect="1"/>
-            </wp:cNvGraphicFramePr>
-            <a:graphic xmlns:a="http://schemas.openxmlformats.org/drawingml/2006/main">
-              <a:graphicData uri="http://schemas.openxmlformats.org/drawingml/2006/picture">
-                <pic:pic xmlns:pic="http://schemas.openxmlformats.org/drawingml/2006/picture">
-                  <pic:nvPicPr>
-                    <pic:cNvPr id="1819996110" name="Picture 14" descr="A map of the state of missouri&#10;&#10;Description automatically generated"/>
-                    <pic:cNvPicPr>
-                      <a:picLocks noChangeAspect="1" noChangeArrowheads="1"/>
-                    </pic:cNvPicPr>
-                  </pic:nvPicPr>
-                  <pic:blipFill>
-                    <a:blip r:embed="rId26">
-                      <a:extLst>
-                        <a:ext uri="{28A0092B-C50C-407E-A947-70E740481C1C}">
-                          <a14:useLocalDpi xmlns:a14="http://schemas.microsoft.com/office/drawing/2010/main" val="0"/>
-                        </a:ext>
-                      </a:extLst>
-                    </a:blip>
-                    <a:srcRect/>
-                    <a:stretch>
-                      <a:fillRect/>
-                    </a:stretch>
-                  </pic:blipFill>
-                  <pic:spPr bwMode="auto">
-                    <a:xfrm>
-                      <a:off x="0" y="0"/>
-                      <a:ext cx="5943600" cy="3566160"/>
-                    </a:xfrm>
-                    <a:prstGeom prst="rect">
-                      <a:avLst/>
-                    </a:prstGeom>
-                    <a:noFill/>
-                    <a:ln>
-                      <a:noFill/>
-                    </a:ln>
-                  </pic:spPr>
-                </pic:pic>
-              </a:graphicData>
-            </a:graphic>
-          </wp:inline>
-        </w:drawing>
-      </w:r>
-    </w:p>
-    <w:p>
-      <w:r>
         <w:t xml:space="preserve">The longest duration low-impact drought in the state goes to the </w:t>
       </w:r>
       <w:r>
         <w:t>Portageville, Pemiscot County, MO</w:t>
       </w:r>
       <w:r>
-        <w:t xml:space="preserve"> station, with 13 months of seasonal drought, which is quite a long time. Strangely (or not at this point), there is more </w:t>
-      </w:r>
-      <w:proofErr w:type="spellStart"/>
-      <w:r>
-        <w:t>spacial</w:t>
-      </w:r>
-      <w:proofErr w:type="spellEnd"/>
-      <w:r>
-        <w:t xml:space="preserve"> discontinuity in the bootheel, with </w:t>
-      </w:r>
-      <w:r>
-        <w:t xml:space="preserve">all of the stations close to the Portageville one reporting substantially shorter longest durations, and who knows, they may not even be from the same time period! </w:t>
-      </w:r>
-      <w:r>
-        <w:t xml:space="preserve">The shortest longest drought (what a way to phrase that, not the least bit confusing), is 6 months at the </w:t>
+        <w:t xml:space="preserve"> station, with 13 months of seasonal drought, which is quite a long time. Strangely (or not at this point), there is more spacial discontinuity in the bootheel, with all of the stations close to the Portageville one reporting substantially shorter longest durations, and who knows, they may not even be from the same time period! The shortest longest drought (what a way to phrase that, not the least bit confusing), is 6 months at the </w:t>
       </w:r>
       <w:r>
         <w:t>Delta, Cape Girardeau County, MO</w:t>
       </w:r>
       <w:r>
-        <w:t xml:space="preserve"> station.</w:t>
-      </w:r>
-      <w:r>
-        <w:t xml:space="preserve"> It also looks like NW MO has had a slightly longer drought than those in C-NE MO.</w:t>
+        <w:t xml:space="preserve"> station. It also looks like NW MO has had a slightly longer drought than those in C-NE MO.</w:t>
       </w:r>
     </w:p>
     <w:p>
@@ -1884,7 +1572,7 @@
         </w:rPr>
         <w:lastRenderedPageBreak/>
         <w:drawing>
-          <wp:inline distT="0" distB="0" distL="0" distR="0" wp14:anchorId="3C5E31D0" wp14:editId="041963C1">
+          <wp:inline distT="0" distB="0" distL="0" distR="0" wp14:anchorId="378DAC6E" wp14:editId="511CD000">
             <wp:extent cx="5943600" cy="3566160"/>
             <wp:effectExtent l="0" t="0" r="0" b="0"/>
             <wp:docPr id="104954236" name="Picture 16" descr="A map of the state of missouri&#10;&#10;Description automatically generated"/>
@@ -1901,7 +1589,7 @@
                     </pic:cNvPicPr>
                   </pic:nvPicPr>
                   <pic:blipFill>
-                    <a:blip r:embed="rId27">
+                    <a:blip r:embed="rId25">
                       <a:extLst>
                         <a:ext uri="{28A0092B-C50C-407E-A947-70E740481C1C}">
                           <a14:useLocalDpi xmlns:a14="http://schemas.microsoft.com/office/drawing/2010/main" val="0"/>
@@ -1943,13 +1631,8 @@
       <w:r>
         <w:t xml:space="preserve"> station and the </w:t>
       </w:r>
-      <w:proofErr w:type="spellStart"/>
       <w:r>
-        <w:t>Glennonville</w:t>
-      </w:r>
-      <w:proofErr w:type="spellEnd"/>
-      <w:r>
-        <w:t>, Dunklin County, MO</w:t>
+        <w:t>Glennonville, Dunklin County, MO</w:t>
       </w:r>
       <w:r>
         <w:t xml:space="preserve"> station. There has been a trend of low drought being reflected in the east, and high drought reflected in the west, when it comes to the longest droughts experienced by different portions of the state this is reversed a little bit, especially in SE MO. </w:t>
@@ -5043,7 +4726,7 @@
           <c:smooth val="0"/>
           <c:extLst>
             <c:ext xmlns:c16="http://schemas.microsoft.com/office/drawing/2014/chart" uri="{C3380CC4-5D6E-409C-BE32-E72D297353CC}">
-              <c16:uniqueId val="{00000000-D36F-4A9F-BBAC-6B51CEE9AC13}"/>
+              <c16:uniqueId val="{00000000-AEF8-4F55-AF4F-17C82A338FA4}"/>
             </c:ext>
           </c:extLst>
         </c:ser>
@@ -6841,7 +6524,7 @@
           <c:smooth val="0"/>
           <c:extLst>
             <c:ext xmlns:c16="http://schemas.microsoft.com/office/drawing/2014/chart" uri="{C3380CC4-5D6E-409C-BE32-E72D297353CC}">
-              <c16:uniqueId val="{00000001-D36F-4A9F-BBAC-6B51CEE9AC13}"/>
+              <c16:uniqueId val="{00000001-AEF8-4F55-AF4F-17C82A338FA4}"/>
             </c:ext>
           </c:extLst>
         </c:ser>
@@ -8639,7 +8322,7 @@
           <c:smooth val="0"/>
           <c:extLst>
             <c:ext xmlns:c16="http://schemas.microsoft.com/office/drawing/2014/chart" uri="{C3380CC4-5D6E-409C-BE32-E72D297353CC}">
-              <c16:uniqueId val="{00000002-D36F-4A9F-BBAC-6B51CEE9AC13}"/>
+              <c16:uniqueId val="{00000002-AEF8-4F55-AF4F-17C82A338FA4}"/>
             </c:ext>
           </c:extLst>
         </c:ser>
@@ -10437,7 +10120,7 @@
           <c:smooth val="0"/>
           <c:extLst>
             <c:ext xmlns:c16="http://schemas.microsoft.com/office/drawing/2014/chart" uri="{C3380CC4-5D6E-409C-BE32-E72D297353CC}">
-              <c16:uniqueId val="{00000003-D36F-4A9F-BBAC-6B51CEE9AC13}"/>
+              <c16:uniqueId val="{00000003-AEF8-4F55-AF4F-17C82A338FA4}"/>
             </c:ext>
           </c:extLst>
         </c:ser>
@@ -12235,7 +11918,7 @@
           <c:smooth val="0"/>
           <c:extLst>
             <c:ext xmlns:c16="http://schemas.microsoft.com/office/drawing/2014/chart" uri="{C3380CC4-5D6E-409C-BE32-E72D297353CC}">
-              <c16:uniqueId val="{00000004-D36F-4A9F-BBAC-6B51CEE9AC13}"/>
+              <c16:uniqueId val="{00000004-AEF8-4F55-AF4F-17C82A338FA4}"/>
             </c:ext>
           </c:extLst>
         </c:ser>
@@ -14033,7 +13716,7 @@
           <c:smooth val="0"/>
           <c:extLst>
             <c:ext xmlns:c16="http://schemas.microsoft.com/office/drawing/2014/chart" uri="{C3380CC4-5D6E-409C-BE32-E72D297353CC}">
-              <c16:uniqueId val="{00000005-D36F-4A9F-BBAC-6B51CEE9AC13}"/>
+              <c16:uniqueId val="{00000005-AEF8-4F55-AF4F-17C82A338FA4}"/>
             </c:ext>
           </c:extLst>
         </c:ser>
@@ -15829,7 +15512,7 @@
           <c:smooth val="0"/>
           <c:extLst>
             <c:ext xmlns:c16="http://schemas.microsoft.com/office/drawing/2014/chart" uri="{C3380CC4-5D6E-409C-BE32-E72D297353CC}">
-              <c16:uniqueId val="{00000006-D36F-4A9F-BBAC-6B51CEE9AC13}"/>
+              <c16:uniqueId val="{00000006-AEF8-4F55-AF4F-17C82A338FA4}"/>
             </c:ext>
           </c:extLst>
         </c:ser>
@@ -16745,7 +16428,7 @@
           <c:smooth val="0"/>
           <c:extLst>
             <c:ext xmlns:c16="http://schemas.microsoft.com/office/drawing/2014/chart" uri="{C3380CC4-5D6E-409C-BE32-E72D297353CC}">
-              <c16:uniqueId val="{00000007-D36F-4A9F-BBAC-6B51CEE9AC13}"/>
+              <c16:uniqueId val="{00000007-AEF8-4F55-AF4F-17C82A338FA4}"/>
             </c:ext>
           </c:extLst>
         </c:ser>

</xml_diff>